<commit_message>
Agregando correccion informe y muestra paralelo en ambos
</commit_message>
<xml_diff>
--- a/Parcial 2/Informe parcial 2.docx
+++ b/Parcial 2/Informe parcial 2.docx
@@ -206,27 +206,7 @@
           <w:sz w:val="24"/>
           <w:szCs w:val="24"/>
         </w:rPr>
-        <w:t xml:space="preserve">Richard </w:t>
-      </w:r>
-      <w:proofErr w:type="spellStart"/>
-      <w:r>
-        <w:rPr>
-          <w:rFonts w:ascii="Arial" w:hAnsi="Arial" w:cs="Arial"/>
-          <w:b/>
-          <w:sz w:val="24"/>
-          <w:szCs w:val="24"/>
-        </w:rPr>
-        <w:t>Andrey</w:t>
-      </w:r>
-      <w:proofErr w:type="spellEnd"/>
-      <w:r>
-        <w:rPr>
-          <w:rFonts w:ascii="Arial" w:hAnsi="Arial" w:cs="Arial"/>
-          <w:b/>
-          <w:sz w:val="24"/>
-          <w:szCs w:val="24"/>
-        </w:rPr>
-        <w:t xml:space="preserve"> Salazar Serna</w:t>
+        <w:t>Richard Andrey Salazar Serna</w:t>
       </w:r>
     </w:p>
     <w:p>
@@ -270,7 +250,6 @@
         </w:rPr>
         <w:t xml:space="preserve">Alejandro </w:t>
       </w:r>
-      <w:proofErr w:type="spellStart"/>
       <w:r>
         <w:rPr>
           <w:rFonts w:ascii="Arial" w:hAnsi="Arial" w:cs="Arial"/>
@@ -278,9 +257,8 @@
           <w:sz w:val="24"/>
           <w:szCs w:val="24"/>
         </w:rPr>
-        <w:t>Lopez</w:t>
+        <w:t>López</w:t>
       </w:r>
-      <w:proofErr w:type="spellEnd"/>
       <w:r>
         <w:rPr>
           <w:rFonts w:ascii="Arial" w:hAnsi="Arial" w:cs="Arial"/>
@@ -423,7 +401,11 @@
     <w:sdt>
       <w:sdtPr>
         <w:rPr>
-          <w:lang w:val="es-ES"/>
+          <w:rFonts w:asciiTheme="minorHAnsi" w:eastAsiaTheme="minorEastAsia" w:hAnsiTheme="minorHAnsi" w:cstheme="minorBidi"/>
+          <w:color w:val="auto"/>
+          <w:sz w:val="22"/>
+          <w:szCs w:val="22"/>
+          <w:lang w:val="es-ES" w:eastAsia="ko-KR"/>
         </w:rPr>
         <w:id w:val="1038931120"/>
         <w:docPartObj>
@@ -433,13 +415,8 @@
       </w:sdtPr>
       <w:sdtEndPr>
         <w:rPr>
-          <w:rFonts w:asciiTheme="minorHAnsi" w:eastAsiaTheme="minorEastAsia" w:hAnsiTheme="minorHAnsi" w:cstheme="minorBidi"/>
           <w:b/>
           <w:bCs/>
-          <w:color w:val="auto"/>
-          <w:sz w:val="22"/>
-          <w:szCs w:val="22"/>
-          <w:lang w:eastAsia="ko-KR"/>
         </w:rPr>
       </w:sdtEndPr>
       <w:sdtContent>
@@ -475,14 +452,145 @@
           <w:r>
             <w:fldChar w:fldCharType="separate"/>
           </w:r>
-          <w:hyperlink w:anchor="_Toc433955243" w:history="1">
+          <w:bookmarkStart w:id="0" w:name="_GoBack"/>
+          <w:bookmarkEnd w:id="0"/>
+          <w:r>
+            <w:rPr>
+              <w:rStyle w:val="Hipervnculo"/>
+              <w:noProof/>
+            </w:rPr>
+            <w:fldChar w:fldCharType="begin"/>
+          </w:r>
+          <w:r>
+            <w:rPr>
+              <w:rStyle w:val="Hipervnculo"/>
+              <w:noProof/>
+            </w:rPr>
+            <w:instrText xml:space="preserve"> </w:instrText>
+          </w:r>
+          <w:r>
+            <w:rPr>
+              <w:noProof/>
+            </w:rPr>
+            <w:instrText>HYPERLINK \l "_Toc433959751"</w:instrText>
+          </w:r>
+          <w:r>
+            <w:rPr>
+              <w:rStyle w:val="Hipervnculo"/>
+              <w:noProof/>
+            </w:rPr>
+            <w:instrText xml:space="preserve"> </w:instrText>
+          </w:r>
+          <w:r>
+            <w:rPr>
+              <w:rStyle w:val="Hipervnculo"/>
+              <w:noProof/>
+            </w:rPr>
+          </w:r>
+          <w:r>
+            <w:rPr>
+              <w:rStyle w:val="Hipervnculo"/>
+              <w:noProof/>
+            </w:rPr>
+            <w:fldChar w:fldCharType="separate"/>
+          </w:r>
+          <w:r>
+            <w:rPr>
+              <w:rStyle w:val="Hipervnculo"/>
+              <w:b/>
+              <w:noProof/>
+            </w:rPr>
+            <w:t>1.</w:t>
+          </w:r>
+          <w:r>
+            <w:rPr>
+              <w:noProof/>
+            </w:rPr>
+            <w:tab/>
+          </w:r>
+          <w:r>
+            <w:rPr>
+              <w:rStyle w:val="Hipervnculo"/>
+              <w:b/>
+              <w:noProof/>
+            </w:rPr>
+            <w:t>Introducción</w:t>
+          </w:r>
+          <w:r>
+            <w:rPr>
+              <w:noProof/>
+              <w:webHidden/>
+            </w:rPr>
+            <w:tab/>
+          </w:r>
+          <w:r>
+            <w:rPr>
+              <w:noProof/>
+              <w:webHidden/>
+            </w:rPr>
+            <w:fldChar w:fldCharType="begin"/>
+          </w:r>
+          <w:r>
+            <w:rPr>
+              <w:noProof/>
+              <w:webHidden/>
+            </w:rPr>
+            <w:instrText xml:space="preserve"> PAGEREF _Toc433959751 \h </w:instrText>
+          </w:r>
+          <w:r>
+            <w:rPr>
+              <w:noProof/>
+              <w:webHidden/>
+            </w:rPr>
+          </w:r>
+          <w:r>
+            <w:rPr>
+              <w:noProof/>
+              <w:webHidden/>
+            </w:rPr>
+            <w:fldChar w:fldCharType="separate"/>
+          </w:r>
+          <w:r>
+            <w:rPr>
+              <w:noProof/>
+              <w:webHidden/>
+            </w:rPr>
+            <w:t>3</w:t>
+          </w:r>
+          <w:r>
+            <w:rPr>
+              <w:noProof/>
+              <w:webHidden/>
+            </w:rPr>
+            <w:fldChar w:fldCharType="end"/>
+          </w:r>
+          <w:r>
+            <w:rPr>
+              <w:rStyle w:val="Hipervnculo"/>
+              <w:noProof/>
+            </w:rPr>
+            <w:fldChar w:fldCharType="end"/>
+          </w:r>
+        </w:p>
+        <w:p>
+          <w:pPr>
+            <w:pStyle w:val="TDC1"/>
+            <w:tabs>
+              <w:tab w:val="left" w:pos="440"/>
+              <w:tab w:val="right" w:leader="dot" w:pos="9350"/>
+            </w:tabs>
+            <w:rPr>
+              <w:noProof/>
+            </w:rPr>
+          </w:pPr>
+          <w:hyperlink w:anchor="_Toc433959752" w:history="1">
             <w:r>
               <w:rPr>
                 <w:rStyle w:val="Hipervnculo"/>
                 <w:b/>
                 <w:noProof/>
               </w:rPr>
-              <w:t>1.</w:t>
+              <w:t>2.</w:t>
             </w:r>
             <w:r>
               <w:rPr>
@@ -517,7 +625,7 @@
                 <w:noProof/>
                 <w:webHidden/>
               </w:rPr>
-              <w:instrText xml:space="preserve"> PAGEREF _Toc433955243 \h </w:instrText>
+              <w:instrText xml:space="preserve"> PAGEREF _Toc433959752 \h </w:instrText>
             </w:r>
             <w:r>
               <w:rPr>
@@ -537,7 +645,7 @@
                 <w:noProof/>
                 <w:webHidden/>
               </w:rPr>
-              <w:t>3</w:t>
+              <w:t>4</w:t>
             </w:r>
             <w:r>
               <w:rPr>
@@ -559,14 +667,14 @@
               <w:noProof/>
             </w:rPr>
           </w:pPr>
-          <w:hyperlink w:anchor="_Toc433955244" w:history="1">
+          <w:hyperlink w:anchor="_Toc433959753" w:history="1">
             <w:r>
               <w:rPr>
                 <w:rStyle w:val="Hipervnculo"/>
                 <w:b/>
                 <w:noProof/>
               </w:rPr>
-              <w:t>2.</w:t>
+              <w:t>3.</w:t>
             </w:r>
             <w:r>
               <w:rPr>
@@ -601,7 +709,7 @@
                 <w:noProof/>
                 <w:webHidden/>
               </w:rPr>
-              <w:instrText xml:space="preserve"> PAGEREF _Toc433955244 \h </w:instrText>
+              <w:instrText xml:space="preserve"> PAGEREF _Toc433959753 \h </w:instrText>
             </w:r>
             <w:r>
               <w:rPr>
@@ -621,7 +729,7 @@
                 <w:noProof/>
                 <w:webHidden/>
               </w:rPr>
-              <w:t>4</w:t>
+              <w:t>5</w:t>
             </w:r>
             <w:r>
               <w:rPr>
@@ -643,14 +751,14 @@
               <w:noProof/>
             </w:rPr>
           </w:pPr>
-          <w:hyperlink w:anchor="_Toc433955245" w:history="1">
+          <w:hyperlink w:anchor="_Toc433959754" w:history="1">
             <w:r>
               <w:rPr>
                 <w:rStyle w:val="Hipervnculo"/>
                 <w:b/>
                 <w:noProof/>
               </w:rPr>
-              <w:t>3.</w:t>
+              <w:t>4.</w:t>
             </w:r>
             <w:r>
               <w:rPr>
@@ -685,7 +793,7 @@
                 <w:noProof/>
                 <w:webHidden/>
               </w:rPr>
-              <w:instrText xml:space="preserve"> PAGEREF _Toc433955245 \h </w:instrText>
+              <w:instrText xml:space="preserve"> PAGEREF _Toc433959754 \h </w:instrText>
             </w:r>
             <w:r>
               <w:rPr>
@@ -705,7 +813,7 @@
                 <w:noProof/>
                 <w:webHidden/>
               </w:rPr>
-              <w:t>6</w:t>
+              <w:t>7</w:t>
             </w:r>
             <w:r>
               <w:rPr>
@@ -727,14 +835,14 @@
               <w:noProof/>
             </w:rPr>
           </w:pPr>
-          <w:hyperlink w:anchor="_Toc433955246" w:history="1">
+          <w:hyperlink w:anchor="_Toc433959755" w:history="1">
             <w:r>
               <w:rPr>
                 <w:rStyle w:val="Hipervnculo"/>
                 <w:b/>
                 <w:noProof/>
               </w:rPr>
-              <w:t>4.</w:t>
+              <w:t>5.</w:t>
             </w:r>
             <w:r>
               <w:rPr>
@@ -769,7 +877,7 @@
                 <w:noProof/>
                 <w:webHidden/>
               </w:rPr>
-              <w:instrText xml:space="preserve"> PAGEREF _Toc433955246 \h </w:instrText>
+              <w:instrText xml:space="preserve"> PAGEREF _Toc433959755 \h </w:instrText>
             </w:r>
             <w:r>
               <w:rPr>
@@ -789,7 +897,7 @@
                 <w:noProof/>
                 <w:webHidden/>
               </w:rPr>
-              <w:t>7</w:t>
+              <w:t>8</w:t>
             </w:r>
             <w:r>
               <w:rPr>
@@ -1015,14 +1123,277 @@
         <w:pStyle w:val="Ttulo1"/>
         <w:numPr>
           <w:ilvl w:val="0"/>
-          <w:numId w:val="1"/>
+          <w:numId w:val="2"/>
         </w:numPr>
         <w:rPr>
           <w:b/>
           <w:color w:val="auto"/>
         </w:rPr>
       </w:pPr>
-      <w:bookmarkStart w:id="0" w:name="_Toc433955243"/>
+      <w:bookmarkStart w:id="1" w:name="_Toc433959751"/>
+      <w:r>
+        <w:rPr>
+          <w:b/>
+          <w:color w:val="auto"/>
+        </w:rPr>
+        <w:t>Introducción</w:t>
+      </w:r>
+      <w:bookmarkEnd w:id="1"/>
+      <w:r>
+        <w:rPr>
+          <w:b/>
+          <w:color w:val="auto"/>
+        </w:rPr>
+        <w:t xml:space="preserve"> </w:t>
+      </w:r>
+    </w:p>
+    <w:p>
+      <w:pPr>
+        <w:rPr>
+          <w:rFonts w:ascii="Arial" w:hAnsi="Arial" w:cs="Arial"/>
+          <w:sz w:val="24"/>
+          <w:szCs w:val="24"/>
+        </w:rPr>
+      </w:pPr>
+    </w:p>
+    <w:p>
+      <w:pPr>
+        <w:rPr>
+          <w:rFonts w:ascii="Arial" w:hAnsi="Arial" w:cs="Arial"/>
+          <w:sz w:val="24"/>
+          <w:szCs w:val="24"/>
+        </w:rPr>
+      </w:pPr>
+    </w:p>
+    <w:p>
+      <w:pPr>
+        <w:rPr>
+          <w:rFonts w:ascii="Arial" w:hAnsi="Arial" w:cs="Arial"/>
+          <w:sz w:val="24"/>
+          <w:szCs w:val="24"/>
+        </w:rPr>
+      </w:pPr>
+    </w:p>
+    <w:p>
+      <w:pPr>
+        <w:rPr>
+          <w:rFonts w:ascii="Arial" w:hAnsi="Arial" w:cs="Arial"/>
+          <w:sz w:val="24"/>
+          <w:szCs w:val="24"/>
+        </w:rPr>
+      </w:pPr>
+    </w:p>
+    <w:p>
+      <w:pPr>
+        <w:rPr>
+          <w:rFonts w:ascii="Arial" w:hAnsi="Arial" w:cs="Arial"/>
+          <w:sz w:val="24"/>
+          <w:szCs w:val="24"/>
+        </w:rPr>
+      </w:pPr>
+    </w:p>
+    <w:p>
+      <w:pPr>
+        <w:rPr>
+          <w:rFonts w:ascii="Arial" w:hAnsi="Arial" w:cs="Arial"/>
+          <w:sz w:val="24"/>
+          <w:szCs w:val="24"/>
+        </w:rPr>
+      </w:pPr>
+    </w:p>
+    <w:p>
+      <w:pPr>
+        <w:rPr>
+          <w:rFonts w:ascii="Arial" w:hAnsi="Arial" w:cs="Arial"/>
+          <w:sz w:val="24"/>
+          <w:szCs w:val="24"/>
+        </w:rPr>
+      </w:pPr>
+    </w:p>
+    <w:p>
+      <w:pPr>
+        <w:rPr>
+          <w:rFonts w:ascii="Arial" w:hAnsi="Arial" w:cs="Arial"/>
+          <w:sz w:val="24"/>
+          <w:szCs w:val="24"/>
+        </w:rPr>
+      </w:pPr>
+    </w:p>
+    <w:p>
+      <w:pPr>
+        <w:rPr>
+          <w:rFonts w:ascii="Arial" w:hAnsi="Arial" w:cs="Arial"/>
+          <w:sz w:val="24"/>
+          <w:szCs w:val="24"/>
+        </w:rPr>
+      </w:pPr>
+    </w:p>
+    <w:p>
+      <w:pPr>
+        <w:rPr>
+          <w:rFonts w:ascii="Arial" w:hAnsi="Arial" w:cs="Arial"/>
+          <w:sz w:val="24"/>
+          <w:szCs w:val="24"/>
+        </w:rPr>
+      </w:pPr>
+    </w:p>
+    <w:p>
+      <w:pPr>
+        <w:rPr>
+          <w:rFonts w:ascii="Arial" w:hAnsi="Arial" w:cs="Arial"/>
+          <w:sz w:val="24"/>
+          <w:szCs w:val="24"/>
+        </w:rPr>
+      </w:pPr>
+    </w:p>
+    <w:p>
+      <w:pPr>
+        <w:rPr>
+          <w:rFonts w:ascii="Arial" w:hAnsi="Arial" w:cs="Arial"/>
+          <w:sz w:val="24"/>
+          <w:szCs w:val="24"/>
+        </w:rPr>
+      </w:pPr>
+    </w:p>
+    <w:p>
+      <w:pPr>
+        <w:rPr>
+          <w:rFonts w:ascii="Arial" w:hAnsi="Arial" w:cs="Arial"/>
+          <w:sz w:val="24"/>
+          <w:szCs w:val="24"/>
+        </w:rPr>
+      </w:pPr>
+    </w:p>
+    <w:p>
+      <w:pPr>
+        <w:rPr>
+          <w:rFonts w:ascii="Arial" w:hAnsi="Arial" w:cs="Arial"/>
+          <w:sz w:val="24"/>
+          <w:szCs w:val="24"/>
+        </w:rPr>
+      </w:pPr>
+    </w:p>
+    <w:p>
+      <w:pPr>
+        <w:rPr>
+          <w:rFonts w:ascii="Arial" w:hAnsi="Arial" w:cs="Arial"/>
+          <w:sz w:val="24"/>
+          <w:szCs w:val="24"/>
+        </w:rPr>
+      </w:pPr>
+    </w:p>
+    <w:p>
+      <w:pPr>
+        <w:rPr>
+          <w:rFonts w:ascii="Arial" w:hAnsi="Arial" w:cs="Arial"/>
+          <w:sz w:val="24"/>
+          <w:szCs w:val="24"/>
+        </w:rPr>
+      </w:pPr>
+    </w:p>
+    <w:p>
+      <w:pPr>
+        <w:rPr>
+          <w:rFonts w:ascii="Arial" w:hAnsi="Arial" w:cs="Arial"/>
+          <w:sz w:val="24"/>
+          <w:szCs w:val="24"/>
+        </w:rPr>
+      </w:pPr>
+    </w:p>
+    <w:p>
+      <w:pPr>
+        <w:rPr>
+          <w:rFonts w:ascii="Arial" w:hAnsi="Arial" w:cs="Arial"/>
+          <w:sz w:val="24"/>
+          <w:szCs w:val="24"/>
+        </w:rPr>
+      </w:pPr>
+    </w:p>
+    <w:p>
+      <w:pPr>
+        <w:rPr>
+          <w:rFonts w:ascii="Arial" w:hAnsi="Arial" w:cs="Arial"/>
+          <w:sz w:val="24"/>
+          <w:szCs w:val="24"/>
+        </w:rPr>
+      </w:pPr>
+    </w:p>
+    <w:p>
+      <w:pPr>
+        <w:rPr>
+          <w:rFonts w:ascii="Arial" w:hAnsi="Arial" w:cs="Arial"/>
+          <w:sz w:val="24"/>
+          <w:szCs w:val="24"/>
+        </w:rPr>
+      </w:pPr>
+    </w:p>
+    <w:p>
+      <w:pPr>
+        <w:rPr>
+          <w:rFonts w:ascii="Arial" w:hAnsi="Arial" w:cs="Arial"/>
+          <w:sz w:val="24"/>
+          <w:szCs w:val="24"/>
+        </w:rPr>
+      </w:pPr>
+    </w:p>
+    <w:p>
+      <w:pPr>
+        <w:rPr>
+          <w:rFonts w:ascii="Arial" w:hAnsi="Arial" w:cs="Arial"/>
+          <w:sz w:val="24"/>
+          <w:szCs w:val="24"/>
+        </w:rPr>
+      </w:pPr>
+    </w:p>
+    <w:p>
+      <w:pPr>
+        <w:rPr>
+          <w:rFonts w:ascii="Arial" w:hAnsi="Arial" w:cs="Arial"/>
+          <w:sz w:val="24"/>
+          <w:szCs w:val="24"/>
+        </w:rPr>
+      </w:pPr>
+    </w:p>
+    <w:p>
+      <w:pPr>
+        <w:rPr>
+          <w:rFonts w:ascii="Arial" w:hAnsi="Arial" w:cs="Arial"/>
+          <w:sz w:val="24"/>
+          <w:szCs w:val="24"/>
+        </w:rPr>
+      </w:pPr>
+    </w:p>
+    <w:p>
+      <w:pPr>
+        <w:rPr>
+          <w:rFonts w:ascii="Arial" w:hAnsi="Arial" w:cs="Arial"/>
+          <w:sz w:val="24"/>
+          <w:szCs w:val="24"/>
+        </w:rPr>
+      </w:pPr>
+    </w:p>
+    <w:p>
+      <w:pPr>
+        <w:rPr>
+          <w:rFonts w:ascii="Arial" w:hAnsi="Arial" w:cs="Arial"/>
+          <w:sz w:val="24"/>
+          <w:szCs w:val="24"/>
+        </w:rPr>
+      </w:pPr>
+    </w:p>
+    <w:p>
+      <w:pPr>
+        <w:pStyle w:val="Ttulo1"/>
+        <w:numPr>
+          <w:ilvl w:val="0"/>
+          <w:numId w:val="2"/>
+        </w:numPr>
+        <w:rPr>
+          <w:b/>
+          <w:color w:val="auto"/>
+        </w:rPr>
+      </w:pPr>
+      <w:bookmarkStart w:id="2" w:name="_Toc433959752"/>
       <w:r>
         <w:rPr>
           <w:b/>
@@ -1031,7 +1402,7 @@
         <w:lastRenderedPageBreak/>
         <w:t>Toma de datos algoritmos</w:t>
       </w:r>
-      <w:bookmarkEnd w:id="0"/>
+      <w:bookmarkEnd w:id="2"/>
     </w:p>
     <w:p/>
     <w:p/>
@@ -3404,14 +3775,14 @@
         <w:pStyle w:val="Ttulo1"/>
         <w:numPr>
           <w:ilvl w:val="0"/>
-          <w:numId w:val="1"/>
+          <w:numId w:val="2"/>
         </w:numPr>
         <w:rPr>
           <w:b/>
           <w:color w:val="auto"/>
         </w:rPr>
       </w:pPr>
-      <w:bookmarkStart w:id="1" w:name="_Toc433955244"/>
+      <w:bookmarkStart w:id="3" w:name="_Toc433959753"/>
       <w:r>
         <w:rPr>
           <w:b/>
@@ -3427,7 +3798,7 @@
         </w:rPr>
         <w:t xml:space="preserve"> tiempos</w:t>
       </w:r>
-      <w:bookmarkEnd w:id="1"/>
+      <w:bookmarkEnd w:id="3"/>
     </w:p>
     <w:p/>
     <w:p/>
@@ -3453,15 +3824,7 @@
           <w:sz w:val="24"/>
           <w:szCs w:val="24"/>
         </w:rPr>
-        <w:t xml:space="preserve">tiempos </w:t>
-      </w:r>
-      <w:r>
-        <w:rPr>
-          <w:rFonts w:ascii="Arial" w:hAnsi="Arial" w:cs="Arial"/>
-          <w:sz w:val="24"/>
-          <w:szCs w:val="24"/>
-        </w:rPr>
-        <w:t xml:space="preserve">algoritmo secuencial vs algoritmo </w:t>
+        <w:t xml:space="preserve">tiempos algoritmo secuencial vs algoritmo </w:t>
       </w:r>
       <w:r>
         <w:rPr>
@@ -3497,7 +3860,7 @@
           <w:lang w:eastAsia="ja-JP"/>
         </w:rPr>
         <w:drawing>
-          <wp:inline distT="0" distB="0" distL="0" distR="0" wp14:anchorId="6E6A5CD6" wp14:editId="0462573D">
+          <wp:inline distT="0" distB="0" distL="0" distR="0" wp14:anchorId="17BDE277" wp14:editId="6AA59CDC">
             <wp:extent cx="4572000" cy="2743200"/>
             <wp:effectExtent l="0" t="0" r="0" b="0"/>
             <wp:docPr id="7" name="Gráfico 7"/>
@@ -3533,15 +3896,7 @@
           <w:sz w:val="24"/>
           <w:szCs w:val="24"/>
         </w:rPr>
-        <w:t xml:space="preserve">tiempos </w:t>
-      </w:r>
-      <w:r>
-        <w:rPr>
-          <w:rFonts w:ascii="Arial" w:hAnsi="Arial" w:cs="Arial"/>
-          <w:sz w:val="24"/>
-          <w:szCs w:val="24"/>
-        </w:rPr>
-        <w:t xml:space="preserve">algoritmo secuencial vs algoritmo </w:t>
+        <w:t xml:space="preserve">tiempos algoritmo secuencial vs algoritmo </w:t>
       </w:r>
       <w:r>
         <w:rPr>
@@ -3577,7 +3932,7 @@
           <w:lang w:eastAsia="ja-JP"/>
         </w:rPr>
         <w:drawing>
-          <wp:inline distT="0" distB="0" distL="0" distR="0" wp14:anchorId="1FDDCE01" wp14:editId="4EEBC10B">
+          <wp:inline distT="0" distB="0" distL="0" distR="0" wp14:anchorId="6E7F9583" wp14:editId="2F97AA84">
             <wp:extent cx="4572000" cy="2743200"/>
             <wp:effectExtent l="0" t="0" r="0" b="0"/>
             <wp:docPr id="6" name="Gráfico 6"/>
@@ -3702,7 +4057,7 @@
           <w:lang w:eastAsia="ja-JP"/>
         </w:rPr>
         <w:drawing>
-          <wp:inline distT="0" distB="0" distL="0" distR="0" wp14:anchorId="6FFF6CB1" wp14:editId="6D8216C7">
+          <wp:inline distT="0" distB="0" distL="0" distR="0" wp14:anchorId="68756164" wp14:editId="7A26388E">
             <wp:extent cx="4572000" cy="2743200"/>
             <wp:effectExtent l="0" t="0" r="0" b="0"/>
             <wp:docPr id="5" name="Gráfico 5"/>
@@ -3856,14 +4211,14 @@
         <w:pStyle w:val="Ttulo1"/>
         <w:numPr>
           <w:ilvl w:val="0"/>
-          <w:numId w:val="1"/>
+          <w:numId w:val="2"/>
         </w:numPr>
         <w:rPr>
           <w:b/>
           <w:color w:val="auto"/>
         </w:rPr>
       </w:pPr>
-      <w:bookmarkStart w:id="2" w:name="_Toc433955245"/>
+      <w:bookmarkStart w:id="4" w:name="_Toc433959754"/>
       <w:r>
         <w:rPr>
           <w:b/>
@@ -3872,7 +4227,7 @@
         <w:lastRenderedPageBreak/>
         <w:t>Aceleración</w:t>
       </w:r>
-      <w:bookmarkEnd w:id="2"/>
+      <w:bookmarkEnd w:id="4"/>
     </w:p>
     <w:p/>
     <w:p>
@@ -3899,8 +4254,6 @@
         </w:rPr>
         <w:t>algoritmos</w:t>
       </w:r>
-      <w:bookmarkStart w:id="3" w:name="_GoBack"/>
-      <w:bookmarkEnd w:id="3"/>
     </w:p>
     <w:tbl>
       <w:tblPr>
@@ -5848,7 +6201,7 @@
           <w:lang w:eastAsia="ja-JP"/>
         </w:rPr>
         <w:drawing>
-          <wp:inline distT="0" distB="0" distL="0" distR="0" wp14:anchorId="6F6EA804" wp14:editId="7C5494BD">
+          <wp:inline distT="0" distB="0" distL="0" distR="0" wp14:anchorId="275489C3" wp14:editId="7135C026">
             <wp:extent cx="4572000" cy="2743200"/>
             <wp:effectExtent l="0" t="0" r="0" b="0"/>
             <wp:docPr id="4" name="Gráfico 4"/>
@@ -5912,14 +6265,14 @@
         <w:pStyle w:val="Ttulo1"/>
         <w:numPr>
           <w:ilvl w:val="0"/>
-          <w:numId w:val="1"/>
+          <w:numId w:val="2"/>
         </w:numPr>
         <w:rPr>
           <w:b/>
           <w:color w:val="auto"/>
         </w:rPr>
       </w:pPr>
-      <w:bookmarkStart w:id="4" w:name="_Toc433955246"/>
+      <w:bookmarkStart w:id="5" w:name="_Toc433959755"/>
       <w:r>
         <w:rPr>
           <w:b/>
@@ -5928,7 +6281,7 @@
         <w:lastRenderedPageBreak/>
         <w:t>Conclusiones</w:t>
       </w:r>
-      <w:bookmarkEnd w:id="4"/>
+      <w:bookmarkEnd w:id="5"/>
     </w:p>
     <w:p>
       <w:pPr>
@@ -6058,8 +6411,100 @@
       </w:pPr>
     </w:lvl>
   </w:abstractNum>
+  <w:abstractNum w:abstractNumId="1" w15:restartNumberingAfterBreak="0">
+    <w:nsid w:val="79366D6B"/>
+    <w:multiLevelType w:val="hybridMultilevel"/>
+    <w:tmpl w:val="ED1610B8"/>
+    <w:lvl w:ilvl="0" w:tplc="240A000F">
+      <w:start w:val="1"/>
+      <w:numFmt w:val="decimal"/>
+      <w:lvlText w:val="%1."/>
+      <w:lvlJc w:val="left"/>
+      <w:pPr>
+        <w:ind w:left="720" w:hanging="360"/>
+      </w:pPr>
+      <w:rPr>
+        <w:rFonts w:hint="default"/>
+      </w:rPr>
+    </w:lvl>
+    <w:lvl w:ilvl="1" w:tplc="240A0019" w:tentative="1">
+      <w:start w:val="1"/>
+      <w:numFmt w:val="lowerLetter"/>
+      <w:lvlText w:val="%2."/>
+      <w:lvlJc w:val="left"/>
+      <w:pPr>
+        <w:ind w:left="1440" w:hanging="360"/>
+      </w:pPr>
+    </w:lvl>
+    <w:lvl w:ilvl="2" w:tplc="240A001B" w:tentative="1">
+      <w:start w:val="1"/>
+      <w:numFmt w:val="lowerRoman"/>
+      <w:lvlText w:val="%3."/>
+      <w:lvlJc w:val="right"/>
+      <w:pPr>
+        <w:ind w:left="2160" w:hanging="180"/>
+      </w:pPr>
+    </w:lvl>
+    <w:lvl w:ilvl="3" w:tplc="240A000F" w:tentative="1">
+      <w:start w:val="1"/>
+      <w:numFmt w:val="decimal"/>
+      <w:lvlText w:val="%4."/>
+      <w:lvlJc w:val="left"/>
+      <w:pPr>
+        <w:ind w:left="2880" w:hanging="360"/>
+      </w:pPr>
+    </w:lvl>
+    <w:lvl w:ilvl="4" w:tplc="240A0019" w:tentative="1">
+      <w:start w:val="1"/>
+      <w:numFmt w:val="lowerLetter"/>
+      <w:lvlText w:val="%5."/>
+      <w:lvlJc w:val="left"/>
+      <w:pPr>
+        <w:ind w:left="3600" w:hanging="360"/>
+      </w:pPr>
+    </w:lvl>
+    <w:lvl w:ilvl="5" w:tplc="240A001B" w:tentative="1">
+      <w:start w:val="1"/>
+      <w:numFmt w:val="lowerRoman"/>
+      <w:lvlText w:val="%6."/>
+      <w:lvlJc w:val="right"/>
+      <w:pPr>
+        <w:ind w:left="4320" w:hanging="180"/>
+      </w:pPr>
+    </w:lvl>
+    <w:lvl w:ilvl="6" w:tplc="240A000F" w:tentative="1">
+      <w:start w:val="1"/>
+      <w:numFmt w:val="decimal"/>
+      <w:lvlText w:val="%7."/>
+      <w:lvlJc w:val="left"/>
+      <w:pPr>
+        <w:ind w:left="5040" w:hanging="360"/>
+      </w:pPr>
+    </w:lvl>
+    <w:lvl w:ilvl="7" w:tplc="240A0019" w:tentative="1">
+      <w:start w:val="1"/>
+      <w:numFmt w:val="lowerLetter"/>
+      <w:lvlText w:val="%8."/>
+      <w:lvlJc w:val="left"/>
+      <w:pPr>
+        <w:ind w:left="5760" w:hanging="360"/>
+      </w:pPr>
+    </w:lvl>
+    <w:lvl w:ilvl="8" w:tplc="240A001B" w:tentative="1">
+      <w:start w:val="1"/>
+      <w:numFmt w:val="lowerRoman"/>
+      <w:lvlText w:val="%9."/>
+      <w:lvlJc w:val="right"/>
+      <w:pPr>
+        <w:ind w:left="6480" w:hanging="180"/>
+      </w:pPr>
+    </w:lvl>
+  </w:abstractNum>
   <w:num w:numId="1">
     <w:abstractNumId w:val="0"/>
+  </w:num>
+  <w:num w:numId="2">
+    <w:abstractNumId w:val="1"/>
   </w:num>
 </w:numbering>
 </file>
@@ -6806,11 +7251,11 @@
           <c:showBubbleSize val="0"/>
         </c:dLbls>
         <c:smooth val="0"/>
-        <c:axId val="403450688"/>
-        <c:axId val="403451080"/>
+        <c:axId val="281044424"/>
+        <c:axId val="281044816"/>
       </c:lineChart>
       <c:catAx>
-        <c:axId val="403450688"/>
+        <c:axId val="281044424"/>
         <c:scaling>
           <c:orientation val="minMax"/>
         </c:scaling>
@@ -6853,7 +7298,7 @@
             <a:endParaRPr lang="es-CO"/>
           </a:p>
         </c:txPr>
-        <c:crossAx val="403451080"/>
+        <c:crossAx val="281044816"/>
         <c:crosses val="autoZero"/>
         <c:auto val="1"/>
         <c:lblAlgn val="ctr"/>
@@ -6861,7 +7306,7 @@
         <c:noMultiLvlLbl val="0"/>
       </c:catAx>
       <c:valAx>
-        <c:axId val="403451080"/>
+        <c:axId val="281044816"/>
         <c:scaling>
           <c:orientation val="minMax"/>
         </c:scaling>
@@ -6967,7 +7412,7 @@
             <a:endParaRPr lang="es-CO"/>
           </a:p>
         </c:txPr>
-        <c:crossAx val="403450688"/>
+        <c:crossAx val="281044424"/>
         <c:crosses val="autoZero"/>
         <c:crossBetween val="between"/>
       </c:valAx>
@@ -7304,11 +7749,11 @@
           <c:showBubbleSize val="0"/>
         </c:dLbls>
         <c:smooth val="0"/>
-        <c:axId val="368105208"/>
-        <c:axId val="404080736"/>
+        <c:axId val="281045600"/>
+        <c:axId val="281045992"/>
       </c:lineChart>
       <c:catAx>
-        <c:axId val="368105208"/>
+        <c:axId val="281045600"/>
         <c:scaling>
           <c:orientation val="minMax"/>
         </c:scaling>
@@ -7351,7 +7796,7 @@
             <a:endParaRPr lang="es-CO"/>
           </a:p>
         </c:txPr>
-        <c:crossAx val="404080736"/>
+        <c:crossAx val="281045992"/>
         <c:crosses val="autoZero"/>
         <c:auto val="1"/>
         <c:lblAlgn val="ctr"/>
@@ -7359,7 +7804,7 @@
         <c:noMultiLvlLbl val="0"/>
       </c:catAx>
       <c:valAx>
-        <c:axId val="404080736"/>
+        <c:axId val="281045992"/>
         <c:scaling>
           <c:orientation val="minMax"/>
         </c:scaling>
@@ -7465,7 +7910,7 @@
             <a:endParaRPr lang="es-CO"/>
           </a:p>
         </c:txPr>
-        <c:crossAx val="368105208"/>
+        <c:crossAx val="281045600"/>
         <c:crosses val="autoZero"/>
         <c:crossBetween val="between"/>
       </c:valAx>
@@ -7789,11 +8234,11 @@
           <c:showBubbleSize val="0"/>
         </c:dLbls>
         <c:smooth val="0"/>
-        <c:axId val="368341048"/>
-        <c:axId val="367919256"/>
+        <c:axId val="281041880"/>
+        <c:axId val="281041096"/>
       </c:lineChart>
       <c:catAx>
-        <c:axId val="368341048"/>
+        <c:axId val="281041880"/>
         <c:scaling>
           <c:orientation val="minMax"/>
         </c:scaling>
@@ -7836,7 +8281,7 @@
             <a:endParaRPr lang="es-CO"/>
           </a:p>
         </c:txPr>
-        <c:crossAx val="367919256"/>
+        <c:crossAx val="281041096"/>
         <c:crosses val="autoZero"/>
         <c:auto val="1"/>
         <c:lblAlgn val="ctr"/>
@@ -7844,7 +8289,7 @@
         <c:noMultiLvlLbl val="0"/>
       </c:catAx>
       <c:valAx>
-        <c:axId val="367919256"/>
+        <c:axId val="281041096"/>
         <c:scaling>
           <c:orientation val="minMax"/>
         </c:scaling>
@@ -7950,7 +8395,7 @@
             <a:endParaRPr lang="es-CO"/>
           </a:p>
         </c:txPr>
-        <c:crossAx val="368341048"/>
+        <c:crossAx val="281041880"/>
         <c:crosses val="autoZero"/>
         <c:crossBetween val="between"/>
       </c:valAx>
@@ -8355,11 +8800,11 @@
           <c:showBubbleSize val="0"/>
         </c:dLbls>
         <c:smooth val="0"/>
-        <c:axId val="409706032"/>
-        <c:axId val="409705640"/>
+        <c:axId val="281040704"/>
+        <c:axId val="384972272"/>
       </c:lineChart>
       <c:catAx>
-        <c:axId val="409706032"/>
+        <c:axId val="281040704"/>
         <c:scaling>
           <c:orientation val="minMax"/>
         </c:scaling>
@@ -8402,7 +8847,7 @@
             <a:endParaRPr lang="es-CO"/>
           </a:p>
         </c:txPr>
-        <c:crossAx val="409705640"/>
+        <c:crossAx val="384972272"/>
         <c:crosses val="autoZero"/>
         <c:auto val="1"/>
         <c:lblAlgn val="ctr"/>
@@ -8410,7 +8855,7 @@
         <c:noMultiLvlLbl val="0"/>
       </c:catAx>
       <c:valAx>
-        <c:axId val="409705640"/>
+        <c:axId val="384972272"/>
         <c:scaling>
           <c:orientation val="minMax"/>
         </c:scaling>
@@ -8521,7 +8966,7 @@
             <a:endParaRPr lang="es-CO"/>
           </a:p>
         </c:txPr>
-        <c:crossAx val="409706032"/>
+        <c:crossAx val="281040704"/>
         <c:crosses val="autoZero"/>
         <c:crossBetween val="between"/>
       </c:valAx>
@@ -11089,7 +11534,7 @@
 </file>
 
 <file path=customXml/itemProps1.xml><?xml version="1.0" encoding="utf-8"?>
-<ds:datastoreItem xmlns:ds="http://schemas.openxmlformats.org/officeDocument/2006/customXml" ds:itemID="{58376F17-472D-4417-942B-DDEF3307E1AF}">
+<ds:datastoreItem xmlns:ds="http://schemas.openxmlformats.org/officeDocument/2006/customXml" ds:itemID="{04D68BC5-82CF-4731-8289-B22175D45ED3}">
   <ds:schemaRefs>
     <ds:schemaRef ds:uri="http://schemas.openxmlformats.org/officeDocument/2006/bibliography"/>
   </ds:schemaRefs>

</xml_diff>

<commit_message>
Agregando grafico de barras
</commit_message>
<xml_diff>
--- a/Parcial 2/Informe parcial 2.docx
+++ b/Parcial 2/Informe parcial 2.docx
@@ -452,125 +452,78 @@
           <w:r>
             <w:fldChar w:fldCharType="separate"/>
           </w:r>
-          <w:bookmarkStart w:id="0" w:name="_GoBack"/>
-          <w:bookmarkEnd w:id="0"/>
-          <w:r>
-            <w:rPr>
-              <w:rStyle w:val="Hipervnculo"/>
-              <w:noProof/>
-            </w:rPr>
-            <w:fldChar w:fldCharType="begin"/>
-          </w:r>
-          <w:r>
-            <w:rPr>
-              <w:rStyle w:val="Hipervnculo"/>
-              <w:noProof/>
-            </w:rPr>
-            <w:instrText xml:space="preserve"> </w:instrText>
-          </w:r>
-          <w:r>
-            <w:rPr>
-              <w:noProof/>
-            </w:rPr>
-            <w:instrText>HYPERLINK \l "_Toc433959751"</w:instrText>
-          </w:r>
-          <w:r>
-            <w:rPr>
-              <w:rStyle w:val="Hipervnculo"/>
-              <w:noProof/>
-            </w:rPr>
-            <w:instrText xml:space="preserve"> </w:instrText>
-          </w:r>
-          <w:r>
-            <w:rPr>
-              <w:rStyle w:val="Hipervnculo"/>
-              <w:noProof/>
-            </w:rPr>
-          </w:r>
-          <w:r>
-            <w:rPr>
-              <w:rStyle w:val="Hipervnculo"/>
-              <w:noProof/>
-            </w:rPr>
-            <w:fldChar w:fldCharType="separate"/>
-          </w:r>
-          <w:r>
-            <w:rPr>
-              <w:rStyle w:val="Hipervnculo"/>
-              <w:b/>
-              <w:noProof/>
-            </w:rPr>
-            <w:t>1.</w:t>
-          </w:r>
-          <w:r>
-            <w:rPr>
-              <w:noProof/>
-            </w:rPr>
-            <w:tab/>
-          </w:r>
-          <w:r>
-            <w:rPr>
-              <w:rStyle w:val="Hipervnculo"/>
-              <w:b/>
-              <w:noProof/>
-            </w:rPr>
-            <w:t>Introducción</w:t>
-          </w:r>
-          <w:r>
-            <w:rPr>
-              <w:noProof/>
-              <w:webHidden/>
-            </w:rPr>
-            <w:tab/>
-          </w:r>
-          <w:r>
-            <w:rPr>
-              <w:noProof/>
-              <w:webHidden/>
-            </w:rPr>
-            <w:fldChar w:fldCharType="begin"/>
-          </w:r>
-          <w:r>
-            <w:rPr>
-              <w:noProof/>
-              <w:webHidden/>
-            </w:rPr>
-            <w:instrText xml:space="preserve"> PAGEREF _Toc433959751 \h </w:instrText>
-          </w:r>
-          <w:r>
-            <w:rPr>
-              <w:noProof/>
-              <w:webHidden/>
-            </w:rPr>
-          </w:r>
-          <w:r>
-            <w:rPr>
-              <w:noProof/>
-              <w:webHidden/>
-            </w:rPr>
-            <w:fldChar w:fldCharType="separate"/>
-          </w:r>
-          <w:r>
-            <w:rPr>
-              <w:noProof/>
-              <w:webHidden/>
-            </w:rPr>
-            <w:t>3</w:t>
-          </w:r>
-          <w:r>
-            <w:rPr>
-              <w:noProof/>
-              <w:webHidden/>
-            </w:rPr>
-            <w:fldChar w:fldCharType="end"/>
-          </w:r>
-          <w:r>
-            <w:rPr>
-              <w:rStyle w:val="Hipervnculo"/>
-              <w:noProof/>
-            </w:rPr>
-            <w:fldChar w:fldCharType="end"/>
-          </w:r>
+          <w:hyperlink w:anchor="_Toc433959751" w:history="1">
+            <w:r>
+              <w:rPr>
+                <w:rStyle w:val="Hipervnculo"/>
+                <w:b/>
+                <w:noProof/>
+              </w:rPr>
+              <w:t>1.</w:t>
+            </w:r>
+            <w:r>
+              <w:rPr>
+                <w:noProof/>
+              </w:rPr>
+              <w:tab/>
+            </w:r>
+            <w:r>
+              <w:rPr>
+                <w:rStyle w:val="Hipervnculo"/>
+                <w:b/>
+                <w:noProof/>
+              </w:rPr>
+              <w:t>Introducción</w:t>
+            </w:r>
+            <w:r>
+              <w:rPr>
+                <w:noProof/>
+                <w:webHidden/>
+              </w:rPr>
+              <w:tab/>
+            </w:r>
+            <w:r>
+              <w:rPr>
+                <w:noProof/>
+                <w:webHidden/>
+              </w:rPr>
+              <w:fldChar w:fldCharType="begin"/>
+            </w:r>
+            <w:r>
+              <w:rPr>
+                <w:noProof/>
+                <w:webHidden/>
+              </w:rPr>
+              <w:instrText xml:space="preserve"> PAGEREF _Toc433959751 \h </w:instrText>
+            </w:r>
+            <w:r>
+              <w:rPr>
+                <w:noProof/>
+                <w:webHidden/>
+              </w:rPr>
+            </w:r>
+            <w:r>
+              <w:rPr>
+                <w:noProof/>
+                <w:webHidden/>
+              </w:rPr>
+              <w:fldChar w:fldCharType="separate"/>
+            </w:r>
+            <w:r>
+              <w:rPr>
+                <w:noProof/>
+                <w:webHidden/>
+              </w:rPr>
+              <w:t>3</w:t>
+            </w:r>
+            <w:r>
+              <w:rPr>
+                <w:noProof/>
+                <w:webHidden/>
+              </w:rPr>
+              <w:fldChar w:fldCharType="end"/>
+            </w:r>
+          </w:hyperlink>
         </w:p>
         <w:p>
           <w:pPr>
@@ -1130,7 +1083,7 @@
           <w:color w:val="auto"/>
         </w:rPr>
       </w:pPr>
-      <w:bookmarkStart w:id="1" w:name="_Toc433959751"/>
+      <w:bookmarkStart w:id="0" w:name="_Toc433959751"/>
       <w:r>
         <w:rPr>
           <w:b/>
@@ -1138,7 +1091,7 @@
         </w:rPr>
         <w:t>Introducción</w:t>
       </w:r>
-      <w:bookmarkEnd w:id="1"/>
+      <w:bookmarkEnd w:id="0"/>
       <w:r>
         <w:rPr>
           <w:b/>
@@ -1393,7 +1346,7 @@
           <w:color w:val="auto"/>
         </w:rPr>
       </w:pPr>
-      <w:bookmarkStart w:id="2" w:name="_Toc433959752"/>
+      <w:bookmarkStart w:id="1" w:name="_Toc433959752"/>
       <w:r>
         <w:rPr>
           <w:b/>
@@ -1402,7 +1355,7 @@
         <w:lastRenderedPageBreak/>
         <w:t>Toma de datos algoritmos</w:t>
       </w:r>
-      <w:bookmarkEnd w:id="2"/>
+      <w:bookmarkEnd w:id="1"/>
     </w:p>
     <w:p/>
     <w:p/>
@@ -3782,7 +3735,7 @@
           <w:color w:val="auto"/>
         </w:rPr>
       </w:pPr>
-      <w:bookmarkStart w:id="3" w:name="_Toc433959753"/>
+      <w:bookmarkStart w:id="2" w:name="_Toc433959753"/>
       <w:r>
         <w:rPr>
           <w:b/>
@@ -3798,7 +3751,7 @@
         </w:rPr>
         <w:t xml:space="preserve"> tiempos</w:t>
       </w:r>
-      <w:bookmarkEnd w:id="3"/>
+      <w:bookmarkEnd w:id="2"/>
     </w:p>
     <w:p/>
     <w:p/>
@@ -4218,7 +4171,7 @@
           <w:color w:val="auto"/>
         </w:rPr>
       </w:pPr>
-      <w:bookmarkStart w:id="4" w:name="_Toc433959754"/>
+      <w:bookmarkStart w:id="3" w:name="_Toc433959754"/>
       <w:r>
         <w:rPr>
           <w:b/>
@@ -4227,7 +4180,7 @@
         <w:lastRenderedPageBreak/>
         <w:t>Aceleración</w:t>
       </w:r>
-      <w:bookmarkEnd w:id="4"/>
+      <w:bookmarkEnd w:id="3"/>
     </w:p>
     <w:p/>
     <w:p>
@@ -6181,7 +6134,50 @@
           <w:sz w:val="24"/>
           <w:szCs w:val="24"/>
         </w:rPr>
-        <w:t>Grafica comparación de aceleración de algoritmos:</w:t>
+        <w:t>Grafica</w:t>
+      </w:r>
+      <w:r>
+        <w:rPr>
+          <w:rFonts w:ascii="Arial" w:hAnsi="Arial" w:cs="Arial"/>
+          <w:sz w:val="24"/>
+          <w:szCs w:val="24"/>
+        </w:rPr>
+        <w:t>s de</w:t>
+      </w:r>
+      <w:r>
+        <w:rPr>
+          <w:rFonts w:ascii="Arial" w:hAnsi="Arial" w:cs="Arial"/>
+          <w:sz w:val="24"/>
+          <w:szCs w:val="24"/>
+        </w:rPr>
+        <w:t xml:space="preserve"> comparación de aceleración de algoritmos:</w:t>
+      </w:r>
+    </w:p>
+    <w:p>
+      <w:pPr>
+        <w:rPr>
+          <w:rFonts w:ascii="Arial" w:hAnsi="Arial" w:cs="Arial"/>
+          <w:sz w:val="24"/>
+          <w:szCs w:val="24"/>
+        </w:rPr>
+      </w:pPr>
+      <w:r>
+        <w:rPr>
+          <w:rFonts w:ascii="Arial" w:hAnsi="Arial" w:cs="Arial"/>
+          <w:sz w:val="24"/>
+          <w:szCs w:val="24"/>
+        </w:rPr>
+        <w:t>Líneas</w:t>
+      </w:r>
+      <w:bookmarkStart w:id="4" w:name="_GoBack"/>
+      <w:bookmarkEnd w:id="4"/>
+      <w:r>
+        <w:rPr>
+          <w:rFonts w:ascii="Arial" w:hAnsi="Arial" w:cs="Arial"/>
+          <w:sz w:val="24"/>
+          <w:szCs w:val="24"/>
+        </w:rPr>
+        <w:t>:</w:t>
       </w:r>
     </w:p>
     <w:p>
@@ -6214,6 +6210,196 @@
           </wp:inline>
         </w:drawing>
       </w:r>
+    </w:p>
+    <w:p>
+      <w:pPr>
+        <w:rPr>
+          <w:rFonts w:ascii="Arial" w:hAnsi="Arial" w:cs="Arial"/>
+          <w:sz w:val="24"/>
+          <w:szCs w:val="24"/>
+        </w:rPr>
+      </w:pPr>
+    </w:p>
+    <w:p>
+      <w:pPr>
+        <w:rPr>
+          <w:rFonts w:ascii="Arial" w:hAnsi="Arial" w:cs="Arial"/>
+          <w:sz w:val="24"/>
+          <w:szCs w:val="24"/>
+        </w:rPr>
+      </w:pPr>
+    </w:p>
+    <w:p>
+      <w:pPr>
+        <w:rPr>
+          <w:rFonts w:ascii="Arial" w:hAnsi="Arial" w:cs="Arial"/>
+          <w:sz w:val="24"/>
+          <w:szCs w:val="24"/>
+        </w:rPr>
+      </w:pPr>
+    </w:p>
+    <w:p>
+      <w:pPr>
+        <w:rPr>
+          <w:rFonts w:ascii="Arial" w:hAnsi="Arial" w:cs="Arial"/>
+          <w:sz w:val="24"/>
+          <w:szCs w:val="24"/>
+        </w:rPr>
+      </w:pPr>
+    </w:p>
+    <w:p>
+      <w:pPr>
+        <w:rPr>
+          <w:rFonts w:ascii="Arial" w:hAnsi="Arial" w:cs="Arial"/>
+          <w:sz w:val="24"/>
+          <w:szCs w:val="24"/>
+        </w:rPr>
+      </w:pPr>
+      <w:r>
+        <w:rPr>
+          <w:rFonts w:ascii="Arial" w:hAnsi="Arial" w:cs="Arial"/>
+          <w:sz w:val="24"/>
+          <w:szCs w:val="24"/>
+        </w:rPr>
+        <w:lastRenderedPageBreak/>
+        <w:t>Barras:</w:t>
+      </w:r>
+    </w:p>
+    <w:p>
+      <w:pPr>
+        <w:rPr>
+          <w:rFonts w:ascii="Arial" w:hAnsi="Arial" w:cs="Arial"/>
+          <w:sz w:val="24"/>
+          <w:szCs w:val="24"/>
+        </w:rPr>
+      </w:pPr>
+      <w:r>
+        <w:rPr>
+          <w:noProof/>
+          <w:lang w:eastAsia="ja-JP"/>
+        </w:rPr>
+        <w:drawing>
+          <wp:inline distT="0" distB="0" distL="0" distR="0" wp14:anchorId="1450AD95" wp14:editId="4228F2C3">
+            <wp:extent cx="4572000" cy="2743200"/>
+            <wp:effectExtent l="0" t="0" r="0" b="0"/>
+            <wp:docPr id="1" name="Gráfico 1"/>
+            <wp:cNvGraphicFramePr/>
+            <a:graphic xmlns:a="http://schemas.openxmlformats.org/drawingml/2006/main">
+              <a:graphicData uri="http://schemas.openxmlformats.org/drawingml/2006/chart">
+                <c:chart xmlns:c="http://schemas.openxmlformats.org/drawingml/2006/chart" xmlns:r="http://schemas.openxmlformats.org/officeDocument/2006/relationships" r:id="rId10"/>
+              </a:graphicData>
+            </a:graphic>
+          </wp:inline>
+        </w:drawing>
+      </w:r>
+    </w:p>
+    <w:p>
+      <w:pPr>
+        <w:rPr>
+          <w:rFonts w:ascii="Arial" w:hAnsi="Arial" w:cs="Arial"/>
+          <w:sz w:val="24"/>
+          <w:szCs w:val="24"/>
+        </w:rPr>
+      </w:pPr>
+    </w:p>
+    <w:p>
+      <w:pPr>
+        <w:rPr>
+          <w:rFonts w:ascii="Arial" w:hAnsi="Arial" w:cs="Arial"/>
+          <w:sz w:val="24"/>
+          <w:szCs w:val="24"/>
+        </w:rPr>
+      </w:pPr>
+    </w:p>
+    <w:p>
+      <w:pPr>
+        <w:rPr>
+          <w:rFonts w:ascii="Arial" w:hAnsi="Arial" w:cs="Arial"/>
+          <w:sz w:val="24"/>
+          <w:szCs w:val="24"/>
+        </w:rPr>
+      </w:pPr>
+    </w:p>
+    <w:p>
+      <w:pPr>
+        <w:rPr>
+          <w:rFonts w:ascii="Arial" w:hAnsi="Arial" w:cs="Arial"/>
+          <w:sz w:val="24"/>
+          <w:szCs w:val="24"/>
+        </w:rPr>
+      </w:pPr>
+    </w:p>
+    <w:p>
+      <w:pPr>
+        <w:rPr>
+          <w:rFonts w:ascii="Arial" w:hAnsi="Arial" w:cs="Arial"/>
+          <w:sz w:val="24"/>
+          <w:szCs w:val="24"/>
+        </w:rPr>
+      </w:pPr>
+    </w:p>
+    <w:p>
+      <w:pPr>
+        <w:rPr>
+          <w:rFonts w:ascii="Arial" w:hAnsi="Arial" w:cs="Arial"/>
+          <w:sz w:val="24"/>
+          <w:szCs w:val="24"/>
+        </w:rPr>
+      </w:pPr>
+    </w:p>
+    <w:p>
+      <w:pPr>
+        <w:rPr>
+          <w:rFonts w:ascii="Arial" w:hAnsi="Arial" w:cs="Arial"/>
+          <w:sz w:val="24"/>
+          <w:szCs w:val="24"/>
+        </w:rPr>
+      </w:pPr>
+    </w:p>
+    <w:p>
+      <w:pPr>
+        <w:rPr>
+          <w:rFonts w:ascii="Arial" w:hAnsi="Arial" w:cs="Arial"/>
+          <w:sz w:val="24"/>
+          <w:szCs w:val="24"/>
+        </w:rPr>
+      </w:pPr>
+    </w:p>
+    <w:p>
+      <w:pPr>
+        <w:rPr>
+          <w:rFonts w:ascii="Arial" w:hAnsi="Arial" w:cs="Arial"/>
+          <w:sz w:val="24"/>
+          <w:szCs w:val="24"/>
+        </w:rPr>
+      </w:pPr>
+    </w:p>
+    <w:p>
+      <w:pPr>
+        <w:rPr>
+          <w:rFonts w:ascii="Arial" w:hAnsi="Arial" w:cs="Arial"/>
+          <w:sz w:val="24"/>
+          <w:szCs w:val="24"/>
+        </w:rPr>
+      </w:pPr>
+    </w:p>
+    <w:p>
+      <w:pPr>
+        <w:rPr>
+          <w:rFonts w:ascii="Arial" w:hAnsi="Arial" w:cs="Arial"/>
+          <w:sz w:val="24"/>
+          <w:szCs w:val="24"/>
+        </w:rPr>
+      </w:pPr>
+    </w:p>
+    <w:p>
+      <w:pPr>
+        <w:rPr>
+          <w:rFonts w:ascii="Arial" w:hAnsi="Arial" w:cs="Arial"/>
+          <w:sz w:val="24"/>
+          <w:szCs w:val="24"/>
+        </w:rPr>
+      </w:pPr>
     </w:p>
     <w:p>
       <w:pPr>
@@ -7251,11 +7437,11 @@
           <c:showBubbleSize val="0"/>
         </c:dLbls>
         <c:smooth val="0"/>
-        <c:axId val="281044424"/>
-        <c:axId val="281044816"/>
+        <c:axId val="383811384"/>
+        <c:axId val="383810600"/>
       </c:lineChart>
       <c:catAx>
-        <c:axId val="281044424"/>
+        <c:axId val="383811384"/>
         <c:scaling>
           <c:orientation val="minMax"/>
         </c:scaling>
@@ -7298,7 +7484,7 @@
             <a:endParaRPr lang="es-CO"/>
           </a:p>
         </c:txPr>
-        <c:crossAx val="281044816"/>
+        <c:crossAx val="383810600"/>
         <c:crosses val="autoZero"/>
         <c:auto val="1"/>
         <c:lblAlgn val="ctr"/>
@@ -7306,7 +7492,7 @@
         <c:noMultiLvlLbl val="0"/>
       </c:catAx>
       <c:valAx>
-        <c:axId val="281044816"/>
+        <c:axId val="383810600"/>
         <c:scaling>
           <c:orientation val="minMax"/>
         </c:scaling>
@@ -7412,7 +7598,7 @@
             <a:endParaRPr lang="es-CO"/>
           </a:p>
         </c:txPr>
-        <c:crossAx val="281044424"/>
+        <c:crossAx val="383811384"/>
         <c:crosses val="autoZero"/>
         <c:crossBetween val="between"/>
       </c:valAx>
@@ -7749,11 +7935,11 @@
           <c:showBubbleSize val="0"/>
         </c:dLbls>
         <c:smooth val="0"/>
-        <c:axId val="281045600"/>
-        <c:axId val="281045992"/>
+        <c:axId val="384618520"/>
+        <c:axId val="384619696"/>
       </c:lineChart>
       <c:catAx>
-        <c:axId val="281045600"/>
+        <c:axId val="384618520"/>
         <c:scaling>
           <c:orientation val="minMax"/>
         </c:scaling>
@@ -7796,7 +7982,7 @@
             <a:endParaRPr lang="es-CO"/>
           </a:p>
         </c:txPr>
-        <c:crossAx val="281045992"/>
+        <c:crossAx val="384619696"/>
         <c:crosses val="autoZero"/>
         <c:auto val="1"/>
         <c:lblAlgn val="ctr"/>
@@ -7804,7 +7990,7 @@
         <c:noMultiLvlLbl val="0"/>
       </c:catAx>
       <c:valAx>
-        <c:axId val="281045992"/>
+        <c:axId val="384619696"/>
         <c:scaling>
           <c:orientation val="minMax"/>
         </c:scaling>
@@ -7910,7 +8096,7 @@
             <a:endParaRPr lang="es-CO"/>
           </a:p>
         </c:txPr>
-        <c:crossAx val="281045600"/>
+        <c:crossAx val="384618520"/>
         <c:crosses val="autoZero"/>
         <c:crossBetween val="between"/>
       </c:valAx>
@@ -8234,11 +8420,11 @@
           <c:showBubbleSize val="0"/>
         </c:dLbls>
         <c:smooth val="0"/>
-        <c:axId val="281041880"/>
-        <c:axId val="281041096"/>
+        <c:axId val="384619304"/>
+        <c:axId val="384618128"/>
       </c:lineChart>
       <c:catAx>
-        <c:axId val="281041880"/>
+        <c:axId val="384619304"/>
         <c:scaling>
           <c:orientation val="minMax"/>
         </c:scaling>
@@ -8281,7 +8467,7 @@
             <a:endParaRPr lang="es-CO"/>
           </a:p>
         </c:txPr>
-        <c:crossAx val="281041096"/>
+        <c:crossAx val="384618128"/>
         <c:crosses val="autoZero"/>
         <c:auto val="1"/>
         <c:lblAlgn val="ctr"/>
@@ -8289,7 +8475,7 @@
         <c:noMultiLvlLbl val="0"/>
       </c:catAx>
       <c:valAx>
-        <c:axId val="281041096"/>
+        <c:axId val="384618128"/>
         <c:scaling>
           <c:orientation val="minMax"/>
         </c:scaling>
@@ -8395,7 +8581,7 @@
             <a:endParaRPr lang="es-CO"/>
           </a:p>
         </c:txPr>
-        <c:crossAx val="281041880"/>
+        <c:crossAx val="384619304"/>
         <c:crosses val="autoZero"/>
         <c:crossBetween val="between"/>
       </c:valAx>
@@ -8800,11 +8986,11 @@
           <c:showBubbleSize val="0"/>
         </c:dLbls>
         <c:smooth val="0"/>
-        <c:axId val="281040704"/>
-        <c:axId val="384972272"/>
+        <c:axId val="385315432"/>
+        <c:axId val="385313864"/>
       </c:lineChart>
       <c:catAx>
-        <c:axId val="281040704"/>
+        <c:axId val="385315432"/>
         <c:scaling>
           <c:orientation val="minMax"/>
         </c:scaling>
@@ -8847,7 +9033,7 @@
             <a:endParaRPr lang="es-CO"/>
           </a:p>
         </c:txPr>
-        <c:crossAx val="384972272"/>
+        <c:crossAx val="385313864"/>
         <c:crosses val="autoZero"/>
         <c:auto val="1"/>
         <c:lblAlgn val="ctr"/>
@@ -8855,7 +9041,7 @@
         <c:noMultiLvlLbl val="0"/>
       </c:catAx>
       <c:valAx>
-        <c:axId val="384972272"/>
+        <c:axId val="385313864"/>
         <c:scaling>
           <c:orientation val="minMax"/>
         </c:scaling>
@@ -8966,7 +9152,608 @@
             <a:endParaRPr lang="es-CO"/>
           </a:p>
         </c:txPr>
-        <c:crossAx val="281040704"/>
+        <c:crossAx val="385315432"/>
+        <c:crosses val="autoZero"/>
+        <c:crossBetween val="between"/>
+      </c:valAx>
+      <c:spPr>
+        <a:noFill/>
+        <a:ln>
+          <a:noFill/>
+        </a:ln>
+        <a:effectLst/>
+      </c:spPr>
+    </c:plotArea>
+    <c:legend>
+      <c:legendPos val="b"/>
+      <c:overlay val="0"/>
+      <c:spPr>
+        <a:noFill/>
+        <a:ln>
+          <a:noFill/>
+        </a:ln>
+        <a:effectLst/>
+      </c:spPr>
+      <c:txPr>
+        <a:bodyPr rot="0" spcFirstLastPara="1" vertOverflow="ellipsis" vert="horz" wrap="square" anchor="ctr" anchorCtr="1"/>
+        <a:lstStyle/>
+        <a:p>
+          <a:pPr>
+            <a:defRPr sz="900" b="0" i="0" u="none" strike="noStrike" kern="1200" baseline="0">
+              <a:solidFill>
+                <a:schemeClr val="tx1">
+                  <a:lumMod val="65000"/>
+                  <a:lumOff val="35000"/>
+                </a:schemeClr>
+              </a:solidFill>
+              <a:latin typeface="+mn-lt"/>
+              <a:ea typeface="+mn-ea"/>
+              <a:cs typeface="+mn-cs"/>
+            </a:defRPr>
+          </a:pPr>
+          <a:endParaRPr lang="es-CO"/>
+        </a:p>
+      </c:txPr>
+    </c:legend>
+    <c:plotVisOnly val="1"/>
+    <c:dispBlanksAs val="gap"/>
+    <c:showDLblsOverMax val="0"/>
+  </c:chart>
+  <c:spPr>
+    <a:solidFill>
+      <a:schemeClr val="bg1"/>
+    </a:solidFill>
+    <a:ln w="9525" cap="flat" cmpd="sng" algn="ctr">
+      <a:solidFill>
+        <a:schemeClr val="tx1">
+          <a:lumMod val="15000"/>
+          <a:lumOff val="85000"/>
+        </a:schemeClr>
+      </a:solidFill>
+      <a:round/>
+    </a:ln>
+    <a:effectLst/>
+  </c:spPr>
+  <c:txPr>
+    <a:bodyPr/>
+    <a:lstStyle/>
+    <a:p>
+      <a:pPr>
+        <a:defRPr/>
+      </a:pPr>
+      <a:endParaRPr lang="es-CO"/>
+    </a:p>
+  </c:txPr>
+  <c:externalData r:id="rId3">
+    <c:autoUpdate val="0"/>
+  </c:externalData>
+</c:chartSpace>
+</file>
+
+<file path=word/charts/chart5.xml><?xml version="1.0" encoding="utf-8"?>
+<c:chartSpace xmlns:c="http://schemas.openxmlformats.org/drawingml/2006/chart" xmlns:a="http://schemas.openxmlformats.org/drawingml/2006/main" xmlns:r="http://schemas.openxmlformats.org/officeDocument/2006/relationships">
+  <c:date1904 val="0"/>
+  <c:lang val="es-ES"/>
+  <c:roundedCorners val="0"/>
+  <mc:AlternateContent xmlns:mc="http://schemas.openxmlformats.org/markup-compatibility/2006">
+    <mc:Choice xmlns:c14="http://schemas.microsoft.com/office/drawing/2007/8/2/chart" Requires="c14">
+      <c14:style val="102"/>
+    </mc:Choice>
+    <mc:Fallback>
+      <c:style val="2"/>
+    </mc:Fallback>
+  </mc:AlternateContent>
+  <c:chart>
+    <c:title>
+      <c:tx>
+        <c:rich>
+          <a:bodyPr rot="0" spcFirstLastPara="1" vertOverflow="ellipsis" vert="horz" wrap="square" anchor="ctr" anchorCtr="1"/>
+          <a:lstStyle/>
+          <a:p>
+            <a:pPr>
+              <a:defRPr sz="1400" b="0" i="0" u="none" strike="noStrike" kern="1200" spc="0" baseline="0">
+                <a:solidFill>
+                  <a:schemeClr val="tx1">
+                    <a:lumMod val="65000"/>
+                    <a:lumOff val="35000"/>
+                  </a:schemeClr>
+                </a:solidFill>
+                <a:latin typeface="+mn-lt"/>
+                <a:ea typeface="+mn-ea"/>
+                <a:cs typeface="+mn-cs"/>
+              </a:defRPr>
+            </a:pPr>
+            <a:r>
+              <a:rPr lang="es-CO"/>
+              <a:t>Aceleraciones</a:t>
+            </a:r>
+          </a:p>
+        </c:rich>
+      </c:tx>
+      <c:overlay val="0"/>
+      <c:spPr>
+        <a:noFill/>
+        <a:ln>
+          <a:noFill/>
+        </a:ln>
+        <a:effectLst/>
+      </c:spPr>
+      <c:txPr>
+        <a:bodyPr rot="0" spcFirstLastPara="1" vertOverflow="ellipsis" vert="horz" wrap="square" anchor="ctr" anchorCtr="1"/>
+        <a:lstStyle/>
+        <a:p>
+          <a:pPr>
+            <a:defRPr sz="1400" b="0" i="0" u="none" strike="noStrike" kern="1200" spc="0" baseline="0">
+              <a:solidFill>
+                <a:schemeClr val="tx1">
+                  <a:lumMod val="65000"/>
+                  <a:lumOff val="35000"/>
+                </a:schemeClr>
+              </a:solidFill>
+              <a:latin typeface="+mn-lt"/>
+              <a:ea typeface="+mn-ea"/>
+              <a:cs typeface="+mn-cs"/>
+            </a:defRPr>
+          </a:pPr>
+          <a:endParaRPr lang="es-CO"/>
+        </a:p>
+      </c:txPr>
+    </c:title>
+    <c:autoTitleDeleted val="0"/>
+    <c:view3D>
+      <c:rotX val="15"/>
+      <c:rotY val="20"/>
+      <c:depthPercent val="100"/>
+      <c:rAngAx val="1"/>
+    </c:view3D>
+    <c:floor>
+      <c:thickness val="0"/>
+      <c:spPr>
+        <a:noFill/>
+        <a:ln>
+          <a:noFill/>
+        </a:ln>
+        <a:effectLst/>
+        <a:sp3d/>
+      </c:spPr>
+    </c:floor>
+    <c:sideWall>
+      <c:thickness val="0"/>
+      <c:spPr>
+        <a:noFill/>
+        <a:ln>
+          <a:noFill/>
+        </a:ln>
+        <a:effectLst/>
+        <a:sp3d/>
+      </c:spPr>
+    </c:sideWall>
+    <c:backWall>
+      <c:thickness val="0"/>
+      <c:spPr>
+        <a:noFill/>
+        <a:ln>
+          <a:noFill/>
+        </a:ln>
+        <a:effectLst/>
+        <a:sp3d/>
+      </c:spPr>
+    </c:backWall>
+    <c:plotArea>
+      <c:layout/>
+      <c:bar3DChart>
+        <c:barDir val="col"/>
+        <c:grouping val="clustered"/>
+        <c:varyColors val="0"/>
+        <c:ser>
+          <c:idx val="0"/>
+          <c:order val="0"/>
+          <c:tx>
+            <c:strRef>
+              <c:f>Sheet1!$Q$3</c:f>
+              <c:strCache>
+                <c:ptCount val="1"/>
+                <c:pt idx="0">
+                  <c:v>secuencial global</c:v>
+                </c:pt>
+              </c:strCache>
+            </c:strRef>
+          </c:tx>
+          <c:spPr>
+            <a:solidFill>
+              <a:schemeClr val="accent1"/>
+            </a:solidFill>
+            <a:ln>
+              <a:noFill/>
+            </a:ln>
+            <a:effectLst/>
+            <a:sp3d/>
+          </c:spPr>
+          <c:invertIfNegative val="0"/>
+          <c:cat>
+            <c:strRef>
+              <c:f>Sheet1!$R$2:$W$2</c:f>
+              <c:strCache>
+                <c:ptCount val="6"/>
+                <c:pt idx="0">
+                  <c:v>img1</c:v>
+                </c:pt>
+                <c:pt idx="1">
+                  <c:v>img2</c:v>
+                </c:pt>
+                <c:pt idx="2">
+                  <c:v>img3</c:v>
+                </c:pt>
+                <c:pt idx="3">
+                  <c:v>img4</c:v>
+                </c:pt>
+                <c:pt idx="4">
+                  <c:v>img6</c:v>
+                </c:pt>
+                <c:pt idx="5">
+                  <c:v>img5</c:v>
+                </c:pt>
+              </c:strCache>
+            </c:strRef>
+          </c:cat>
+          <c:val>
+            <c:numRef>
+              <c:f>Sheet1!$R$3:$W$3</c:f>
+              <c:numCache>
+                <c:formatCode>General</c:formatCode>
+                <c:ptCount val="6"/>
+                <c:pt idx="0">
+                  <c:v>17.792726679712978</c:v>
+                </c:pt>
+                <c:pt idx="1">
+                  <c:v>20.630514189379038</c:v>
+                </c:pt>
+                <c:pt idx="2">
+                  <c:v>21.188404911723381</c:v>
+                </c:pt>
+                <c:pt idx="3">
+                  <c:v>22.409504637037806</c:v>
+                </c:pt>
+                <c:pt idx="4">
+                  <c:v>22.567055493414301</c:v>
+                </c:pt>
+                <c:pt idx="5">
+                  <c:v>22.195225944522186</c:v>
+                </c:pt>
+              </c:numCache>
+            </c:numRef>
+          </c:val>
+        </c:ser>
+        <c:ser>
+          <c:idx val="1"/>
+          <c:order val="1"/>
+          <c:tx>
+            <c:strRef>
+              <c:f>Sheet1!$Q$4</c:f>
+              <c:strCache>
+                <c:ptCount val="1"/>
+                <c:pt idx="0">
+                  <c:v>secuencial constante</c:v>
+                </c:pt>
+              </c:strCache>
+            </c:strRef>
+          </c:tx>
+          <c:spPr>
+            <a:solidFill>
+              <a:schemeClr val="accent2"/>
+            </a:solidFill>
+            <a:ln>
+              <a:noFill/>
+            </a:ln>
+            <a:effectLst/>
+            <a:sp3d/>
+          </c:spPr>
+          <c:invertIfNegative val="0"/>
+          <c:cat>
+            <c:strRef>
+              <c:f>Sheet1!$R$2:$W$2</c:f>
+              <c:strCache>
+                <c:ptCount val="6"/>
+                <c:pt idx="0">
+                  <c:v>img1</c:v>
+                </c:pt>
+                <c:pt idx="1">
+                  <c:v>img2</c:v>
+                </c:pt>
+                <c:pt idx="2">
+                  <c:v>img3</c:v>
+                </c:pt>
+                <c:pt idx="3">
+                  <c:v>img4</c:v>
+                </c:pt>
+                <c:pt idx="4">
+                  <c:v>img6</c:v>
+                </c:pt>
+                <c:pt idx="5">
+                  <c:v>img5</c:v>
+                </c:pt>
+              </c:strCache>
+            </c:strRef>
+          </c:cat>
+          <c:val>
+            <c:numRef>
+              <c:f>Sheet1!$R$4:$W$4</c:f>
+              <c:numCache>
+                <c:formatCode>General</c:formatCode>
+                <c:ptCount val="6"/>
+                <c:pt idx="0">
+                  <c:v>26.220860370103331</c:v>
+                </c:pt>
+                <c:pt idx="1">
+                  <c:v>29.999591419816142</c:v>
+                </c:pt>
+                <c:pt idx="2">
+                  <c:v>32.928225576758763</c:v>
+                </c:pt>
+                <c:pt idx="3">
+                  <c:v>36.498654859320709</c:v>
+                </c:pt>
+                <c:pt idx="4">
+                  <c:v>37.201028057077494</c:v>
+                </c:pt>
+                <c:pt idx="5">
+                  <c:v>37.164984260173</c:v>
+                </c:pt>
+              </c:numCache>
+            </c:numRef>
+          </c:val>
+        </c:ser>
+        <c:ser>
+          <c:idx val="2"/>
+          <c:order val="2"/>
+          <c:tx>
+            <c:strRef>
+              <c:f>Sheet1!$Q$5</c:f>
+              <c:strCache>
+                <c:ptCount val="1"/>
+                <c:pt idx="0">
+                  <c:v>secuencial compartida</c:v>
+                </c:pt>
+              </c:strCache>
+            </c:strRef>
+          </c:tx>
+          <c:spPr>
+            <a:solidFill>
+              <a:schemeClr val="accent3"/>
+            </a:solidFill>
+            <a:ln>
+              <a:noFill/>
+            </a:ln>
+            <a:effectLst/>
+            <a:sp3d/>
+          </c:spPr>
+          <c:invertIfNegative val="0"/>
+          <c:cat>
+            <c:strRef>
+              <c:f>Sheet1!$R$2:$W$2</c:f>
+              <c:strCache>
+                <c:ptCount val="6"/>
+                <c:pt idx="0">
+                  <c:v>img1</c:v>
+                </c:pt>
+                <c:pt idx="1">
+                  <c:v>img2</c:v>
+                </c:pt>
+                <c:pt idx="2">
+                  <c:v>img3</c:v>
+                </c:pt>
+                <c:pt idx="3">
+                  <c:v>img4</c:v>
+                </c:pt>
+                <c:pt idx="4">
+                  <c:v>img6</c:v>
+                </c:pt>
+                <c:pt idx="5">
+                  <c:v>img5</c:v>
+                </c:pt>
+              </c:strCache>
+            </c:strRef>
+          </c:cat>
+          <c:val>
+            <c:numRef>
+              <c:f>Sheet1!$R$5:$W$5</c:f>
+              <c:numCache>
+                <c:formatCode>General</c:formatCode>
+                <c:ptCount val="6"/>
+                <c:pt idx="0">
+                  <c:v>25.491822429906538</c:v>
+                </c:pt>
+                <c:pt idx="1">
+                  <c:v>30.843940348666241</c:v>
+                </c:pt>
+                <c:pt idx="2">
+                  <c:v>32.432485505891151</c:v>
+                </c:pt>
+                <c:pt idx="3">
+                  <c:v>36.884200390813064</c:v>
+                </c:pt>
+                <c:pt idx="4">
+                  <c:v>36.720166107033556</c:v>
+                </c:pt>
+                <c:pt idx="5">
+                  <c:v>36.448422031543153</c:v>
+                </c:pt>
+              </c:numCache>
+            </c:numRef>
+          </c:val>
+        </c:ser>
+        <c:dLbls>
+          <c:showLegendKey val="0"/>
+          <c:showVal val="0"/>
+          <c:showCatName val="0"/>
+          <c:showSerName val="0"/>
+          <c:showPercent val="0"/>
+          <c:showBubbleSize val="0"/>
+        </c:dLbls>
+        <c:gapWidth val="150"/>
+        <c:shape val="box"/>
+        <c:axId val="385315040"/>
+        <c:axId val="385257176"/>
+        <c:axId val="0"/>
+      </c:bar3DChart>
+      <c:catAx>
+        <c:axId val="385315040"/>
+        <c:scaling>
+          <c:orientation val="minMax"/>
+        </c:scaling>
+        <c:delete val="0"/>
+        <c:axPos val="b"/>
+        <c:numFmt formatCode="General" sourceLinked="1"/>
+        <c:majorTickMark val="none"/>
+        <c:minorTickMark val="none"/>
+        <c:tickLblPos val="nextTo"/>
+        <c:spPr>
+          <a:noFill/>
+          <a:ln>
+            <a:noFill/>
+          </a:ln>
+          <a:effectLst/>
+        </c:spPr>
+        <c:txPr>
+          <a:bodyPr rot="-60000000" spcFirstLastPara="1" vertOverflow="ellipsis" vert="horz" wrap="square" anchor="ctr" anchorCtr="1"/>
+          <a:lstStyle/>
+          <a:p>
+            <a:pPr>
+              <a:defRPr sz="900" b="0" i="0" u="none" strike="noStrike" kern="1200" baseline="0">
+                <a:solidFill>
+                  <a:schemeClr val="tx1">
+                    <a:lumMod val="65000"/>
+                    <a:lumOff val="35000"/>
+                  </a:schemeClr>
+                </a:solidFill>
+                <a:latin typeface="+mn-lt"/>
+                <a:ea typeface="+mn-ea"/>
+                <a:cs typeface="+mn-cs"/>
+              </a:defRPr>
+            </a:pPr>
+            <a:endParaRPr lang="es-CO"/>
+          </a:p>
+        </c:txPr>
+        <c:crossAx val="385257176"/>
+        <c:crosses val="autoZero"/>
+        <c:auto val="1"/>
+        <c:lblAlgn val="ctr"/>
+        <c:lblOffset val="100"/>
+        <c:noMultiLvlLbl val="0"/>
+      </c:catAx>
+      <c:valAx>
+        <c:axId val="385257176"/>
+        <c:scaling>
+          <c:orientation val="minMax"/>
+        </c:scaling>
+        <c:delete val="0"/>
+        <c:axPos val="l"/>
+        <c:majorGridlines>
+          <c:spPr>
+            <a:ln w="9525" cap="flat" cmpd="sng" algn="ctr">
+              <a:solidFill>
+                <a:schemeClr val="tx1">
+                  <a:lumMod val="15000"/>
+                  <a:lumOff val="85000"/>
+                </a:schemeClr>
+              </a:solidFill>
+              <a:round/>
+            </a:ln>
+            <a:effectLst/>
+          </c:spPr>
+        </c:majorGridlines>
+        <c:title>
+          <c:tx>
+            <c:rich>
+              <a:bodyPr rot="-5400000" spcFirstLastPara="1" vertOverflow="ellipsis" vert="horz" wrap="square" anchor="ctr" anchorCtr="1"/>
+              <a:lstStyle/>
+              <a:p>
+                <a:pPr>
+                  <a:defRPr sz="1000" b="0" i="0" u="none" strike="noStrike" kern="1200" baseline="0">
+                    <a:solidFill>
+                      <a:schemeClr val="tx1">
+                        <a:lumMod val="65000"/>
+                        <a:lumOff val="35000"/>
+                      </a:schemeClr>
+                    </a:solidFill>
+                    <a:latin typeface="+mn-lt"/>
+                    <a:ea typeface="+mn-ea"/>
+                    <a:cs typeface="+mn-cs"/>
+                  </a:defRPr>
+                </a:pPr>
+                <a:r>
+                  <a:rPr lang="es-CO"/>
+                  <a:t>Cantidad de veces</a:t>
+                </a:r>
+                <a:r>
+                  <a:rPr lang="es-CO" baseline="0"/>
+                  <a:t> aceleradas(X's)</a:t>
+                </a:r>
+                <a:endParaRPr lang="es-CO"/>
+              </a:p>
+            </c:rich>
+          </c:tx>
+          <c:overlay val="0"/>
+          <c:spPr>
+            <a:noFill/>
+            <a:ln>
+              <a:noFill/>
+            </a:ln>
+            <a:effectLst/>
+          </c:spPr>
+          <c:txPr>
+            <a:bodyPr rot="-5400000" spcFirstLastPara="1" vertOverflow="ellipsis" vert="horz" wrap="square" anchor="ctr" anchorCtr="1"/>
+            <a:lstStyle/>
+            <a:p>
+              <a:pPr>
+                <a:defRPr sz="1000" b="0" i="0" u="none" strike="noStrike" kern="1200" baseline="0">
+                  <a:solidFill>
+                    <a:schemeClr val="tx1">
+                      <a:lumMod val="65000"/>
+                      <a:lumOff val="35000"/>
+                    </a:schemeClr>
+                  </a:solidFill>
+                  <a:latin typeface="+mn-lt"/>
+                  <a:ea typeface="+mn-ea"/>
+                  <a:cs typeface="+mn-cs"/>
+                </a:defRPr>
+              </a:pPr>
+              <a:endParaRPr lang="es-CO"/>
+            </a:p>
+          </c:txPr>
+        </c:title>
+        <c:numFmt formatCode="General" sourceLinked="1"/>
+        <c:majorTickMark val="none"/>
+        <c:minorTickMark val="none"/>
+        <c:tickLblPos val="nextTo"/>
+        <c:spPr>
+          <a:noFill/>
+          <a:ln>
+            <a:noFill/>
+          </a:ln>
+          <a:effectLst/>
+        </c:spPr>
+        <c:txPr>
+          <a:bodyPr rot="-60000000" spcFirstLastPara="1" vertOverflow="ellipsis" vert="horz" wrap="square" anchor="ctr" anchorCtr="1"/>
+          <a:lstStyle/>
+          <a:p>
+            <a:pPr>
+              <a:defRPr sz="900" b="0" i="0" u="none" strike="noStrike" kern="1200" baseline="0">
+                <a:solidFill>
+                  <a:schemeClr val="tx1">
+                    <a:lumMod val="65000"/>
+                    <a:lumOff val="35000"/>
+                  </a:schemeClr>
+                </a:solidFill>
+                <a:latin typeface="+mn-lt"/>
+                <a:ea typeface="+mn-ea"/>
+                <a:cs typeface="+mn-cs"/>
+              </a:defRPr>
+            </a:pPr>
+            <a:endParaRPr lang="es-CO"/>
+          </a:p>
+        </c:txPr>
+        <c:crossAx val="385315040"/>
         <c:crosses val="autoZero"/>
         <c:crossBetween val="between"/>
       </c:valAx>
@@ -9204,6 +9991,46 @@
 </cs:colorStyle>
 </file>
 
+<file path=word/charts/colors5.xml><?xml version="1.0" encoding="utf-8"?>
+<cs:colorStyle xmlns:cs="http://schemas.microsoft.com/office/drawing/2012/chartStyle" xmlns:a="http://schemas.openxmlformats.org/drawingml/2006/main" meth="cycle" id="10">
+  <a:schemeClr val="accent1"/>
+  <a:schemeClr val="accent2"/>
+  <a:schemeClr val="accent3"/>
+  <a:schemeClr val="accent4"/>
+  <a:schemeClr val="accent5"/>
+  <a:schemeClr val="accent6"/>
+  <cs:variation/>
+  <cs:variation>
+    <a:lumMod val="60000"/>
+  </cs:variation>
+  <cs:variation>
+    <a:lumMod val="80000"/>
+    <a:lumOff val="20000"/>
+  </cs:variation>
+  <cs:variation>
+    <a:lumMod val="80000"/>
+  </cs:variation>
+  <cs:variation>
+    <a:lumMod val="60000"/>
+    <a:lumOff val="40000"/>
+  </cs:variation>
+  <cs:variation>
+    <a:lumMod val="50000"/>
+  </cs:variation>
+  <cs:variation>
+    <a:lumMod val="70000"/>
+    <a:lumOff val="30000"/>
+  </cs:variation>
+  <cs:variation>
+    <a:lumMod val="70000"/>
+  </cs:variation>
+  <cs:variation>
+    <a:lumMod val="50000"/>
+    <a:lumOff val="50000"/>
+  </cs:variation>
+</cs:colorStyle>
+</file>
+
 <file path=word/charts/style1.xml><?xml version="1.0" encoding="utf-8"?>
 <cs:chartStyle xmlns:cs="http://schemas.microsoft.com/office/drawing/2012/chartStyle" xmlns:a="http://schemas.openxmlformats.org/drawingml/2006/main" id="227">
   <cs:axisTitle>
@@ -11236,6 +12063,500 @@
             <a:lumOff val="85000"/>
           </a:schemeClr>
         </a:solidFill>
+      </a:ln>
+    </cs:spPr>
+  </cs:upBar>
+  <cs:valueAxis>
+    <cs:lnRef idx="0"/>
+    <cs:fillRef idx="0"/>
+    <cs:effectRef idx="0"/>
+    <cs:fontRef idx="minor">
+      <a:schemeClr val="tx1">
+        <a:lumMod val="65000"/>
+        <a:lumOff val="35000"/>
+      </a:schemeClr>
+    </cs:fontRef>
+    <cs:defRPr sz="900" kern="1200"/>
+  </cs:valueAxis>
+  <cs:wall>
+    <cs:lnRef idx="0"/>
+    <cs:fillRef idx="0"/>
+    <cs:effectRef idx="0"/>
+    <cs:fontRef idx="minor">
+      <a:schemeClr val="tx1"/>
+    </cs:fontRef>
+    <cs:spPr>
+      <a:noFill/>
+      <a:ln>
+        <a:noFill/>
+      </a:ln>
+    </cs:spPr>
+  </cs:wall>
+</cs:chartStyle>
+</file>
+
+<file path=word/charts/style5.xml><?xml version="1.0" encoding="utf-8"?>
+<cs:chartStyle xmlns:cs="http://schemas.microsoft.com/office/drawing/2012/chartStyle" xmlns:a="http://schemas.openxmlformats.org/drawingml/2006/main" id="286">
+  <cs:axisTitle>
+    <cs:lnRef idx="0"/>
+    <cs:fillRef idx="0"/>
+    <cs:effectRef idx="0"/>
+    <cs:fontRef idx="minor">
+      <a:schemeClr val="tx1">
+        <a:lumMod val="65000"/>
+        <a:lumOff val="35000"/>
+      </a:schemeClr>
+    </cs:fontRef>
+    <cs:defRPr sz="1000" kern="1200"/>
+  </cs:axisTitle>
+  <cs:categoryAxis>
+    <cs:lnRef idx="0"/>
+    <cs:fillRef idx="0"/>
+    <cs:effectRef idx="0"/>
+    <cs:fontRef idx="minor">
+      <a:schemeClr val="tx1">
+        <a:lumMod val="65000"/>
+        <a:lumOff val="35000"/>
+      </a:schemeClr>
+    </cs:fontRef>
+    <cs:defRPr sz="900" kern="1200"/>
+  </cs:categoryAxis>
+  <cs:chartArea mods="allowNoFillOverride allowNoLineOverride">
+    <cs:lnRef idx="0"/>
+    <cs:fillRef idx="0"/>
+    <cs:effectRef idx="0"/>
+    <cs:fontRef idx="minor">
+      <a:schemeClr val="tx1"/>
+    </cs:fontRef>
+    <cs:spPr>
+      <a:solidFill>
+        <a:schemeClr val="bg1"/>
+      </a:solidFill>
+      <a:ln w="9525" cap="flat" cmpd="sng" algn="ctr">
+        <a:solidFill>
+          <a:schemeClr val="tx1">
+            <a:lumMod val="15000"/>
+            <a:lumOff val="85000"/>
+          </a:schemeClr>
+        </a:solidFill>
+        <a:round/>
+      </a:ln>
+    </cs:spPr>
+    <cs:defRPr sz="1000" kern="1200"/>
+  </cs:chartArea>
+  <cs:dataLabel>
+    <cs:lnRef idx="0"/>
+    <cs:fillRef idx="0"/>
+    <cs:effectRef idx="0"/>
+    <cs:fontRef idx="minor">
+      <a:schemeClr val="tx1">
+        <a:lumMod val="75000"/>
+        <a:lumOff val="25000"/>
+      </a:schemeClr>
+    </cs:fontRef>
+    <cs:defRPr sz="900" kern="1200"/>
+  </cs:dataLabel>
+  <cs:dataLabelCallout>
+    <cs:lnRef idx="0"/>
+    <cs:fillRef idx="0"/>
+    <cs:effectRef idx="0"/>
+    <cs:fontRef idx="minor">
+      <a:schemeClr val="dk1">
+        <a:lumMod val="65000"/>
+        <a:lumOff val="35000"/>
+      </a:schemeClr>
+    </cs:fontRef>
+    <cs:spPr>
+      <a:solidFill>
+        <a:schemeClr val="lt1"/>
+      </a:solidFill>
+      <a:ln>
+        <a:solidFill>
+          <a:schemeClr val="dk1">
+            <a:lumMod val="25000"/>
+            <a:lumOff val="75000"/>
+          </a:schemeClr>
+        </a:solidFill>
+      </a:ln>
+    </cs:spPr>
+    <cs:defRPr sz="900" kern="1200"/>
+    <cs:bodyPr rot="0" spcFirstLastPara="1" vertOverflow="clip" horzOverflow="clip" vert="horz" wrap="square" lIns="36576" tIns="18288" rIns="36576" bIns="18288" anchor="ctr" anchorCtr="1">
+      <a:spAutoFit/>
+    </cs:bodyPr>
+  </cs:dataLabelCallout>
+  <cs:dataPoint>
+    <cs:lnRef idx="0"/>
+    <cs:fillRef idx="1">
+      <cs:styleClr val="auto"/>
+    </cs:fillRef>
+    <cs:effectRef idx="0"/>
+    <cs:fontRef idx="minor">
+      <a:schemeClr val="tx1"/>
+    </cs:fontRef>
+  </cs:dataPoint>
+  <cs:dataPoint3D>
+    <cs:lnRef idx="0"/>
+    <cs:fillRef idx="1">
+      <cs:styleClr val="auto"/>
+    </cs:fillRef>
+    <cs:effectRef idx="0"/>
+    <cs:fontRef idx="minor">
+      <a:schemeClr val="tx1"/>
+    </cs:fontRef>
+  </cs:dataPoint3D>
+  <cs:dataPointLine>
+    <cs:lnRef idx="0">
+      <cs:styleClr val="auto"/>
+    </cs:lnRef>
+    <cs:fillRef idx="1"/>
+    <cs:effectRef idx="0"/>
+    <cs:fontRef idx="minor">
+      <a:schemeClr val="tx1"/>
+    </cs:fontRef>
+    <cs:spPr>
+      <a:ln w="28575" cap="rnd">
+        <a:solidFill>
+          <a:schemeClr val="phClr"/>
+        </a:solidFill>
+        <a:round/>
+      </a:ln>
+    </cs:spPr>
+  </cs:dataPointLine>
+  <cs:dataPointMarker>
+    <cs:lnRef idx="0">
+      <cs:styleClr val="auto"/>
+    </cs:lnRef>
+    <cs:fillRef idx="1">
+      <cs:styleClr val="auto"/>
+    </cs:fillRef>
+    <cs:effectRef idx="0"/>
+    <cs:fontRef idx="minor">
+      <a:schemeClr val="tx1"/>
+    </cs:fontRef>
+    <cs:spPr>
+      <a:ln w="9525">
+        <a:solidFill>
+          <a:schemeClr val="phClr"/>
+        </a:solidFill>
+      </a:ln>
+    </cs:spPr>
+  </cs:dataPointMarker>
+  <cs:dataPointMarkerLayout symbol="circle" size="5"/>
+  <cs:dataPointWireframe>
+    <cs:lnRef idx="0">
+      <cs:styleClr val="auto"/>
+    </cs:lnRef>
+    <cs:fillRef idx="1"/>
+    <cs:effectRef idx="0"/>
+    <cs:fontRef idx="minor">
+      <a:schemeClr val="tx1"/>
+    </cs:fontRef>
+    <cs:spPr>
+      <a:ln w="9525" cap="rnd">
+        <a:solidFill>
+          <a:schemeClr val="phClr"/>
+        </a:solidFill>
+        <a:round/>
+      </a:ln>
+    </cs:spPr>
+  </cs:dataPointWireframe>
+  <cs:dataTable>
+    <cs:lnRef idx="0"/>
+    <cs:fillRef idx="0"/>
+    <cs:effectRef idx="0"/>
+    <cs:fontRef idx="minor">
+      <a:schemeClr val="tx1">
+        <a:lumMod val="65000"/>
+        <a:lumOff val="35000"/>
+      </a:schemeClr>
+    </cs:fontRef>
+    <cs:spPr>
+      <a:noFill/>
+      <a:ln w="9525" cap="flat" cmpd="sng" algn="ctr">
+        <a:solidFill>
+          <a:schemeClr val="tx1">
+            <a:lumMod val="15000"/>
+            <a:lumOff val="85000"/>
+          </a:schemeClr>
+        </a:solidFill>
+        <a:round/>
+      </a:ln>
+    </cs:spPr>
+    <cs:defRPr sz="900" kern="1200"/>
+  </cs:dataTable>
+  <cs:downBar>
+    <cs:lnRef idx="0"/>
+    <cs:fillRef idx="0"/>
+    <cs:effectRef idx="0"/>
+    <cs:fontRef idx="minor">
+      <a:schemeClr val="tx1"/>
+    </cs:fontRef>
+    <cs:spPr>
+      <a:solidFill>
+        <a:schemeClr val="dk1">
+          <a:lumMod val="75000"/>
+          <a:lumOff val="25000"/>
+        </a:schemeClr>
+      </a:solidFill>
+      <a:ln w="9525" cap="flat" cmpd="sng" algn="ctr">
+        <a:solidFill>
+          <a:schemeClr val="tx1">
+            <a:lumMod val="65000"/>
+            <a:lumOff val="35000"/>
+          </a:schemeClr>
+        </a:solidFill>
+        <a:round/>
+      </a:ln>
+    </cs:spPr>
+  </cs:downBar>
+  <cs:dropLine>
+    <cs:lnRef idx="0"/>
+    <cs:fillRef idx="0"/>
+    <cs:effectRef idx="0"/>
+    <cs:fontRef idx="minor">
+      <a:schemeClr val="tx1"/>
+    </cs:fontRef>
+    <cs:spPr>
+      <a:ln w="9525" cap="flat" cmpd="sng" algn="ctr">
+        <a:solidFill>
+          <a:schemeClr val="tx1">
+            <a:lumMod val="35000"/>
+            <a:lumOff val="65000"/>
+          </a:schemeClr>
+        </a:solidFill>
+        <a:round/>
+      </a:ln>
+    </cs:spPr>
+  </cs:dropLine>
+  <cs:errorBar>
+    <cs:lnRef idx="0"/>
+    <cs:fillRef idx="0"/>
+    <cs:effectRef idx="0"/>
+    <cs:fontRef idx="minor">
+      <a:schemeClr val="tx1"/>
+    </cs:fontRef>
+    <cs:spPr>
+      <a:ln w="9525" cap="flat" cmpd="sng" algn="ctr">
+        <a:solidFill>
+          <a:schemeClr val="tx1">
+            <a:lumMod val="65000"/>
+            <a:lumOff val="35000"/>
+          </a:schemeClr>
+        </a:solidFill>
+        <a:round/>
+      </a:ln>
+    </cs:spPr>
+  </cs:errorBar>
+  <cs:floor>
+    <cs:lnRef idx="0"/>
+    <cs:fillRef idx="0"/>
+    <cs:effectRef idx="0"/>
+    <cs:fontRef idx="minor">
+      <a:schemeClr val="tx1"/>
+    </cs:fontRef>
+    <cs:spPr>
+      <a:noFill/>
+      <a:ln>
+        <a:noFill/>
+      </a:ln>
+    </cs:spPr>
+  </cs:floor>
+  <cs:gridlineMajor>
+    <cs:lnRef idx="0"/>
+    <cs:fillRef idx="0"/>
+    <cs:effectRef idx="0"/>
+    <cs:fontRef idx="minor">
+      <a:schemeClr val="tx1"/>
+    </cs:fontRef>
+    <cs:spPr>
+      <a:ln w="9525" cap="flat" cmpd="sng" algn="ctr">
+        <a:solidFill>
+          <a:schemeClr val="tx1">
+            <a:lumMod val="15000"/>
+            <a:lumOff val="85000"/>
+          </a:schemeClr>
+        </a:solidFill>
+        <a:round/>
+      </a:ln>
+    </cs:spPr>
+  </cs:gridlineMajor>
+  <cs:gridlineMinor>
+    <cs:lnRef idx="0"/>
+    <cs:fillRef idx="0"/>
+    <cs:effectRef idx="0"/>
+    <cs:fontRef idx="minor">
+      <a:schemeClr val="tx1"/>
+    </cs:fontRef>
+    <cs:spPr>
+      <a:ln w="9525" cap="flat" cmpd="sng" algn="ctr">
+        <a:solidFill>
+          <a:schemeClr val="tx1">
+            <a:lumMod val="5000"/>
+            <a:lumOff val="95000"/>
+          </a:schemeClr>
+        </a:solidFill>
+        <a:round/>
+      </a:ln>
+    </cs:spPr>
+  </cs:gridlineMinor>
+  <cs:hiLoLine>
+    <cs:lnRef idx="0"/>
+    <cs:fillRef idx="0"/>
+    <cs:effectRef idx="0"/>
+    <cs:fontRef idx="minor">
+      <a:schemeClr val="tx1"/>
+    </cs:fontRef>
+    <cs:spPr>
+      <a:ln w="9525" cap="flat" cmpd="sng" algn="ctr">
+        <a:solidFill>
+          <a:schemeClr val="tx1">
+            <a:lumMod val="50000"/>
+            <a:lumOff val="50000"/>
+          </a:schemeClr>
+        </a:solidFill>
+        <a:round/>
+      </a:ln>
+    </cs:spPr>
+  </cs:hiLoLine>
+  <cs:leaderLine>
+    <cs:lnRef idx="0"/>
+    <cs:fillRef idx="0"/>
+    <cs:effectRef idx="0"/>
+    <cs:fontRef idx="minor">
+      <a:schemeClr val="tx1"/>
+    </cs:fontRef>
+    <cs:spPr>
+      <a:ln w="9525" cap="flat" cmpd="sng" algn="ctr">
+        <a:solidFill>
+          <a:schemeClr val="tx1">
+            <a:lumMod val="35000"/>
+            <a:lumOff val="65000"/>
+          </a:schemeClr>
+        </a:solidFill>
+        <a:round/>
+      </a:ln>
+    </cs:spPr>
+  </cs:leaderLine>
+  <cs:legend>
+    <cs:lnRef idx="0"/>
+    <cs:fillRef idx="0"/>
+    <cs:effectRef idx="0"/>
+    <cs:fontRef idx="minor">
+      <a:schemeClr val="tx1">
+        <a:lumMod val="65000"/>
+        <a:lumOff val="35000"/>
+      </a:schemeClr>
+    </cs:fontRef>
+    <cs:defRPr sz="900" kern="1200"/>
+  </cs:legend>
+  <cs:plotArea mods="allowNoFillOverride allowNoLineOverride">
+    <cs:lnRef idx="0"/>
+    <cs:fillRef idx="0"/>
+    <cs:effectRef idx="0"/>
+    <cs:fontRef idx="minor">
+      <a:schemeClr val="tx1"/>
+    </cs:fontRef>
+  </cs:plotArea>
+  <cs:plotArea3D mods="allowNoFillOverride allowNoLineOverride">
+    <cs:lnRef idx="0"/>
+    <cs:fillRef idx="0"/>
+    <cs:effectRef idx="0"/>
+    <cs:fontRef idx="minor">
+      <a:schemeClr val="tx1"/>
+    </cs:fontRef>
+  </cs:plotArea3D>
+  <cs:seriesAxis>
+    <cs:lnRef idx="0"/>
+    <cs:fillRef idx="0"/>
+    <cs:effectRef idx="0"/>
+    <cs:fontRef idx="minor">
+      <a:schemeClr val="tx1">
+        <a:lumMod val="65000"/>
+        <a:lumOff val="35000"/>
+      </a:schemeClr>
+    </cs:fontRef>
+    <cs:defRPr sz="900" kern="1200"/>
+  </cs:seriesAxis>
+  <cs:seriesLine>
+    <cs:lnRef idx="0"/>
+    <cs:fillRef idx="0"/>
+    <cs:effectRef idx="0"/>
+    <cs:fontRef idx="minor">
+      <a:schemeClr val="tx1"/>
+    </cs:fontRef>
+    <cs:spPr>
+      <a:ln w="9525" cap="flat" cmpd="sng" algn="ctr">
+        <a:solidFill>
+          <a:schemeClr val="tx1">
+            <a:lumMod val="35000"/>
+            <a:lumOff val="65000"/>
+          </a:schemeClr>
+        </a:solidFill>
+        <a:round/>
+      </a:ln>
+    </cs:spPr>
+  </cs:seriesLine>
+  <cs:title>
+    <cs:lnRef idx="0"/>
+    <cs:fillRef idx="0"/>
+    <cs:effectRef idx="0"/>
+    <cs:fontRef idx="minor">
+      <a:schemeClr val="tx1">
+        <a:lumMod val="65000"/>
+        <a:lumOff val="35000"/>
+      </a:schemeClr>
+    </cs:fontRef>
+    <cs:defRPr sz="1400" b="0" kern="1200" spc="0" baseline="0"/>
+  </cs:title>
+  <cs:trendline>
+    <cs:lnRef idx="0">
+      <cs:styleClr val="auto"/>
+    </cs:lnRef>
+    <cs:fillRef idx="0"/>
+    <cs:effectRef idx="0"/>
+    <cs:fontRef idx="minor">
+      <a:schemeClr val="tx1"/>
+    </cs:fontRef>
+    <cs:spPr>
+      <a:ln w="19050" cap="rnd">
+        <a:solidFill>
+          <a:schemeClr val="phClr"/>
+        </a:solidFill>
+        <a:prstDash val="sysDot"/>
+      </a:ln>
+    </cs:spPr>
+  </cs:trendline>
+  <cs:trendlineLabel>
+    <cs:lnRef idx="0"/>
+    <cs:fillRef idx="0"/>
+    <cs:effectRef idx="0"/>
+    <cs:fontRef idx="minor">
+      <a:schemeClr val="tx1">
+        <a:lumMod val="65000"/>
+        <a:lumOff val="35000"/>
+      </a:schemeClr>
+    </cs:fontRef>
+    <cs:defRPr sz="900" kern="1200"/>
+  </cs:trendlineLabel>
+  <cs:upBar>
+    <cs:lnRef idx="0"/>
+    <cs:fillRef idx="0"/>
+    <cs:effectRef idx="0"/>
+    <cs:fontRef idx="minor">
+      <a:schemeClr val="tx1"/>
+    </cs:fontRef>
+    <cs:spPr>
+      <a:solidFill>
+        <a:schemeClr val="lt1"/>
+      </a:solidFill>
+      <a:ln w="9525" cap="flat" cmpd="sng" algn="ctr">
+        <a:solidFill>
+          <a:schemeClr val="tx1">
+            <a:lumMod val="65000"/>
+            <a:lumOff val="35000"/>
+          </a:schemeClr>
+        </a:solidFill>
+        <a:round/>
       </a:ln>
     </cs:spPr>
   </cs:upBar>
@@ -11534,7 +12855,7 @@
 </file>
 
 <file path=customXml/itemProps1.xml><?xml version="1.0" encoding="utf-8"?>
-<ds:datastoreItem xmlns:ds="http://schemas.openxmlformats.org/officeDocument/2006/customXml" ds:itemID="{04D68BC5-82CF-4731-8289-B22175D45ED3}">
+<ds:datastoreItem xmlns:ds="http://schemas.openxmlformats.org/officeDocument/2006/customXml" ds:itemID="{76EC3F41-5DD7-4C07-ABC0-C0EFA00E89E7}">
   <ds:schemaRefs>
     <ds:schemaRef ds:uri="http://schemas.openxmlformats.org/officeDocument/2006/bibliography"/>
   </ds:schemaRefs>

</xml_diff>